<commit_message>
Architecture and Database description added.
</commit_message>
<xml_diff>
--- a/Design Document.docx
+++ b/Design Document.docx
@@ -2114,16 +2114,16 @@
           <w:numId w:val="2"/>
         </w:numPr>
       </w:pPr>
-      <w:bookmarkStart w:id="8" w:name="_Toc385886074"/>
-      <w:bookmarkStart w:id="9" w:name="_Toc386338112"/>
-      <w:bookmarkStart w:id="10" w:name="_Toc420181239"/>
+      <w:bookmarkStart w:id="4" w:name="_Toc385886074"/>
+      <w:bookmarkStart w:id="5" w:name="_Toc386338112"/>
+      <w:bookmarkStart w:id="6" w:name="_Toc420181239"/>
       <w:r>
         <w:lastRenderedPageBreak/>
         <w:t>Purpose</w:t>
       </w:r>
-      <w:bookmarkEnd w:id="8"/>
-      <w:bookmarkEnd w:id="9"/>
-      <w:bookmarkEnd w:id="10"/>
+      <w:bookmarkEnd w:id="4"/>
+      <w:bookmarkEnd w:id="5"/>
+      <w:bookmarkEnd w:id="6"/>
     </w:p>
     <w:p>
       <w:pPr>
@@ -2171,11 +2171,11 @@
           <w:numId w:val="2"/>
         </w:numPr>
       </w:pPr>
-      <w:bookmarkStart w:id="11" w:name="_Toc420181240"/>
+      <w:bookmarkStart w:id="7" w:name="_Toc420181240"/>
       <w:r>
         <w:t>Brief introduction</w:t>
       </w:r>
-      <w:bookmarkEnd w:id="11"/>
+      <w:bookmarkEnd w:id="7"/>
     </w:p>
     <w:p>
       <w:pPr>
@@ -2240,47 +2240,12 @@
           <w:ilvl w:val="0"/>
           <w:numId w:val="2"/>
         </w:numPr>
-        <w:rPr>
-          <w:rFonts w:eastAsia="Times New Roman"/>
-        </w:rPr>
-      </w:pPr>
-      <w:bookmarkStart w:id="12" w:name="_Toc420181241"/>
-      <w:r>
-        <w:rPr>
-          <w:rFonts w:eastAsia="Times New Roman"/>
-        </w:rPr>
-        <w:t>Conceptual design</w:t>
-      </w:r>
-      <w:bookmarkEnd w:id="12"/>
-    </w:p>
-    <w:p>
-      <w:pPr>
-        <w:spacing w:before="240" w:line="360" w:lineRule="auto"/>
-        <w:jc w:val="both"/>
-      </w:pPr>
-      <w:r>
-        <w:t>Entity relation schema of the database</w:t>
-      </w:r>
-    </w:p>
-    <w:p>
-      <w:pPr>
-        <w:spacing w:before="240" w:line="360" w:lineRule="auto"/>
-        <w:jc w:val="both"/>
-      </w:pPr>
-    </w:p>
-    <w:p>
-      <w:pPr>
-        <w:pStyle w:val="Heading1"/>
-        <w:numPr>
-          <w:ilvl w:val="0"/>
-          <w:numId w:val="2"/>
-        </w:numPr>
-      </w:pPr>
-      <w:bookmarkStart w:id="13" w:name="_Toc420181242"/>
+      </w:pPr>
+      <w:bookmarkStart w:id="8" w:name="_Toc420181242"/>
       <w:r>
         <w:t>Architectural design</w:t>
       </w:r>
-      <w:bookmarkEnd w:id="13"/>
+      <w:bookmarkEnd w:id="8"/>
     </w:p>
     <w:p>
       <w:pPr>
@@ -2296,8 +2261,8 @@
           <w:szCs w:val="24"/>
         </w:rPr>
       </w:pPr>
-      <w:bookmarkStart w:id="14" w:name="_Toc405745665"/>
-      <w:bookmarkStart w:id="15" w:name="_Toc420181243"/>
+      <w:bookmarkStart w:id="9" w:name="_Toc405745665"/>
+      <w:bookmarkStart w:id="10" w:name="_Toc420181243"/>
       <w:r>
         <w:rPr>
           <w:rFonts w:ascii="Times New Roman" w:hAnsi="Times New Roman" w:cs="Times New Roman"/>
@@ -2338,8 +2303,8 @@
         </w:rPr>
         <w:t>-</w:t>
       </w:r>
-      <w:bookmarkEnd w:id="14"/>
-      <w:bookmarkEnd w:id="15"/>
+      <w:bookmarkEnd w:id="9"/>
+      <w:bookmarkEnd w:id="10"/>
       <w:r>
         <w:rPr>
           <w:rFonts w:ascii="Times New Roman" w:hAnsi="Times New Roman" w:cs="Times New Roman"/>
@@ -2391,7 +2356,21 @@
           <w:rFonts w:cs="Times New Roman"/>
           <w:szCs w:val="24"/>
         </w:rPr>
-        <w:t>So we think it is now necessary to decompose our system into other sub-systems, in order to make it easy to understand the issues that we found in implementing functionalities and to separate, logically, groups of functionalities and state clearer their interaction.</w:t>
+        <w:t>So we think it is now necessary to decompose our system into other sub-s</w:t>
+      </w:r>
+      <w:r>
+        <w:rPr>
+          <w:rFonts w:cs="Times New Roman"/>
+          <w:szCs w:val="24"/>
+        </w:rPr>
+        <w:t>ystems, in order to make it easier</w:t>
+      </w:r>
+      <w:r>
+        <w:rPr>
+          <w:rFonts w:cs="Times New Roman"/>
+          <w:szCs w:val="24"/>
+        </w:rPr>
+        <w:t xml:space="preserve"> to understand the issues that we found in implementing functionalities and to separate, logically, groups of functionalities and state clearer their interaction.</w:t>
       </w:r>
     </w:p>
     <w:p>
@@ -2439,7 +2418,14 @@
           <w:rFonts w:cs="Times New Roman"/>
           <w:szCs w:val="24"/>
         </w:rPr>
-        <w:t>Sign up subsystem;</w:t>
+        <w:t>Citizen app (Android application)</w:t>
+      </w:r>
+      <w:r>
+        <w:rPr>
+          <w:rFonts w:cs="Times New Roman"/>
+          <w:szCs w:val="24"/>
+        </w:rPr>
+        <w:t>;</w:t>
       </w:r>
     </w:p>
     <w:p>
@@ -2460,8 +2446,14 @@
           <w:rFonts w:cs="Times New Roman"/>
           <w:szCs w:val="24"/>
         </w:rPr>
-        <w:lastRenderedPageBreak/>
-        <w:t xml:space="preserve"> Log in subsystem;</w:t>
+        <w:t>Authority app (Android application)</w:t>
+      </w:r>
+      <w:r>
+        <w:rPr>
+          <w:rFonts w:cs="Times New Roman"/>
+          <w:szCs w:val="24"/>
+        </w:rPr>
+        <w:t>;</w:t>
       </w:r>
     </w:p>
     <w:p>
@@ -2482,70 +2474,14 @@
           <w:rFonts w:cs="Times New Roman"/>
           <w:szCs w:val="24"/>
         </w:rPr>
-        <w:t>User subsystem;</w:t>
-      </w:r>
-    </w:p>
-    <w:p>
-      <w:pPr>
-        <w:pStyle w:val="ListParagraph"/>
-        <w:numPr>
-          <w:ilvl w:val="1"/>
-          <w:numId w:val="4"/>
-        </w:numPr>
-        <w:spacing w:line="360" w:lineRule="auto"/>
-        <w:rPr>
-          <w:rFonts w:cs="Times New Roman"/>
-          <w:szCs w:val="24"/>
-        </w:rPr>
-      </w:pPr>
-      <w:r>
-        <w:rPr>
-          <w:rFonts w:cs="Times New Roman"/>
-          <w:szCs w:val="24"/>
-        </w:rPr>
-        <w:t xml:space="preserve">Profile management subsystem; </w:t>
-      </w:r>
-    </w:p>
-    <w:p>
-      <w:pPr>
-        <w:pStyle w:val="ListParagraph"/>
-        <w:numPr>
-          <w:ilvl w:val="1"/>
-          <w:numId w:val="4"/>
-        </w:numPr>
-        <w:spacing w:line="360" w:lineRule="auto"/>
-        <w:rPr>
-          <w:rFonts w:cs="Times New Roman"/>
-          <w:szCs w:val="24"/>
-        </w:rPr>
-      </w:pPr>
-      <w:r>
-        <w:rPr>
-          <w:rFonts w:cs="Times New Roman"/>
-          <w:szCs w:val="24"/>
-        </w:rPr>
-        <w:t>Invitations management subsystem;</w:t>
-      </w:r>
-    </w:p>
-    <w:p>
-      <w:pPr>
-        <w:pStyle w:val="ListParagraph"/>
-        <w:numPr>
-          <w:ilvl w:val="1"/>
-          <w:numId w:val="4"/>
-        </w:numPr>
-        <w:spacing w:line="360" w:lineRule="auto"/>
-        <w:rPr>
-          <w:rFonts w:cs="Times New Roman"/>
-          <w:szCs w:val="24"/>
-        </w:rPr>
-      </w:pPr>
-      <w:r>
-        <w:rPr>
-          <w:rFonts w:cs="Times New Roman"/>
-          <w:szCs w:val="24"/>
-        </w:rPr>
-        <w:t>User’s calendar management subsystem;</w:t>
+        <w:t>Web server (PHP server)</w:t>
+      </w:r>
+      <w:r>
+        <w:rPr>
+          <w:rFonts w:cs="Times New Roman"/>
+          <w:szCs w:val="24"/>
+        </w:rPr>
+        <w:t>;</w:t>
       </w:r>
     </w:p>
     <w:p>
@@ -2566,7 +2502,14 @@
           <w:rFonts w:cs="Times New Roman"/>
           <w:szCs w:val="24"/>
         </w:rPr>
-        <w:t xml:space="preserve">Public calendars subsystem; </w:t>
+        <w:t>Database (MySQL)</w:t>
+      </w:r>
+      <w:r>
+        <w:rPr>
+          <w:rFonts w:cs="Times New Roman"/>
+          <w:szCs w:val="24"/>
+        </w:rPr>
+        <w:t xml:space="preserve">; </w:t>
       </w:r>
     </w:p>
     <w:p>
@@ -2599,64 +2542,24 @@
     </w:p>
     <w:p>
       <w:pPr>
-        <w:spacing w:before="240" w:line="360" w:lineRule="auto"/>
-        <w:ind w:firstLine="720"/>
-        <w:jc w:val="both"/>
-        <w:rPr>
-          <w:rFonts w:ascii="Times New Roman" w:eastAsia="Times New Roman" w:hAnsi="Times New Roman" w:cs="Times New Roman"/>
-          <w:sz w:val="24"/>
-          <w:szCs w:val="24"/>
-        </w:rPr>
-      </w:pPr>
-      <w:r>
-        <w:rPr>
-          <w:rFonts w:ascii="Times New Roman" w:eastAsia="Times New Roman" w:hAnsi="Times New Roman" w:cs="Times New Roman"/>
-          <w:sz w:val="24"/>
-          <w:szCs w:val="24"/>
-        </w:rPr>
-        <w:lastRenderedPageBreak/>
-        <w:t xml:space="preserve">Picture of architectural design scheme (Android app1, Android app2, </w:t>
-      </w:r>
-      <w:proofErr w:type="spellStart"/>
-      <w:r>
-        <w:rPr>
-          <w:rFonts w:ascii="Times New Roman" w:eastAsia="Times New Roman" w:hAnsi="Times New Roman" w:cs="Times New Roman"/>
-          <w:sz w:val="24"/>
-          <w:szCs w:val="24"/>
-        </w:rPr>
-        <w:t>phpServer</w:t>
-      </w:r>
-      <w:proofErr w:type="spellEnd"/>
-      <w:r>
-        <w:rPr>
-          <w:rFonts w:ascii="Times New Roman" w:eastAsia="Times New Roman" w:hAnsi="Times New Roman" w:cs="Times New Roman"/>
-          <w:sz w:val="24"/>
-          <w:szCs w:val="24"/>
-        </w:rPr>
-        <w:t>, Database)</w:t>
-      </w:r>
-    </w:p>
-    <w:p>
-      <w:pPr>
+        <w:keepNext/>
         <w:spacing w:line="360" w:lineRule="auto"/>
         <w:jc w:val="center"/>
-        <w:rPr>
-          <w:rFonts w:cs="Times New Roman"/>
-          <w:szCs w:val="24"/>
-        </w:rPr>
-      </w:pPr>
-      <w:r>
-        <w:rPr>
-          <w:rFonts w:cs="Times New Roman"/>
+      </w:pPr>
+      <w:r>
+        <w:rPr>
+          <w:rFonts w:ascii="Times New Roman" w:eastAsia="Times New Roman" w:hAnsi="Times New Roman" w:cs="Times New Roman"/>
           <w:noProof/>
+          <w:sz w:val="24"/>
           <w:szCs w:val="24"/>
           <w:lang w:eastAsia="en-GB"/>
         </w:rPr>
+        <w:lastRenderedPageBreak/>
         <w:drawing>
-          <wp:inline distT="0" distB="0" distL="0" distR="0" wp14:anchorId="4C9AAEB6" wp14:editId="03898237">
-            <wp:extent cx="5377180" cy="5725160"/>
-            <wp:effectExtent l="0" t="0" r="0" b="8890"/>
-            <wp:docPr id="5" name="Picture 5"/>
+          <wp:inline distT="0" distB="0" distL="0" distR="0" wp14:anchorId="34125FAC" wp14:editId="46F8DA86">
+            <wp:extent cx="5734685" cy="3766820"/>
+            <wp:effectExtent l="0" t="0" r="0" b="5080"/>
+            <wp:docPr id="25" name="Picture 25"/>
             <wp:cNvGraphicFramePr>
               <a:graphicFrameLocks xmlns:a="http://schemas.openxmlformats.org/drawingml/2006/main" noChangeAspect="1"/>
             </wp:cNvGraphicFramePr>
@@ -2664,7 +2567,7 @@
               <a:graphicData uri="http://schemas.openxmlformats.org/drawingml/2006/picture">
                 <pic:pic xmlns:pic="http://schemas.openxmlformats.org/drawingml/2006/picture">
                   <pic:nvPicPr>
-                    <pic:cNvPr id="0" name="Picture 111"/>
+                    <pic:cNvPr id="0" name="Picture 2"/>
                     <pic:cNvPicPr>
                       <a:picLocks noChangeAspect="1" noChangeArrowheads="1"/>
                     </pic:cNvPicPr>
@@ -2685,7 +2588,7 @@
                   <pic:spPr bwMode="auto">
                     <a:xfrm>
                       <a:off x="0" y="0"/>
-                      <a:ext cx="5377180" cy="5725160"/>
+                      <a:ext cx="5734685" cy="3766820"/>
                     </a:xfrm>
                     <a:prstGeom prst="rect">
                       <a:avLst/>
@@ -2704,6 +2607,30 @@
     </w:p>
     <w:p>
       <w:pPr>
+        <w:pStyle w:val="Caption"/>
+        <w:jc w:val="center"/>
+        <w:rPr>
+          <w:rFonts w:cs="Times New Roman"/>
+          <w:szCs w:val="24"/>
+        </w:rPr>
+      </w:pPr>
+      <w:r>
+        <w:t xml:space="preserve">Figure </w:t>
+      </w:r>
+      <w:fldSimple w:instr=" SEQ Figure \* ARABIC ">
+        <w:r>
+          <w:rPr>
+            <w:noProof/>
+          </w:rPr>
+          <w:t>1</w:t>
+        </w:r>
+      </w:fldSimple>
+      <w:r>
+        <w:t xml:space="preserve"> - System architecture</w:t>
+      </w:r>
+    </w:p>
+    <w:p>
+      <w:pPr>
         <w:spacing w:line="360" w:lineRule="auto"/>
         <w:jc w:val="both"/>
         <w:rPr>
@@ -2716,7 +2643,6 @@
       <w:pPr>
         <w:spacing w:before="240" w:line="360" w:lineRule="auto"/>
         <w:ind w:firstLine="720"/>
-        <w:jc w:val="both"/>
         <w:rPr>
           <w:rFonts w:ascii="Times New Roman" w:eastAsia="Times New Roman" w:hAnsi="Times New Roman" w:cs="Times New Roman"/>
           <w:sz w:val="24"/>
@@ -2735,7 +2661,7 @@
           <w:sz w:val="24"/>
           <w:szCs w:val="24"/>
         </w:rPr>
-        <w:t>Explain</w:t>
+        <w:t xml:space="preserve">All the data and control logic are </w:t>
       </w:r>
       <w:r>
         <w:rPr>
@@ -2743,7 +2669,49 @@
           <w:sz w:val="24"/>
           <w:szCs w:val="24"/>
         </w:rPr>
-        <w:t xml:space="preserve"> how components communicate</w:t>
+        <w:t>centralized on our Web server. Each interaction coming from citizens or authority staff must be followed with server’s acknowledgment. Citizens and Authorities cannot communicate directly (although the server may deliver user’s phone number to authority staff</w:t>
+      </w:r>
+      <w:r>
+        <w:rPr>
+          <w:rFonts w:ascii="Times New Roman" w:eastAsia="Times New Roman" w:hAnsi="Times New Roman" w:cs="Times New Roman"/>
+          <w:sz w:val="24"/>
+          <w:szCs w:val="24"/>
+        </w:rPr>
+        <w:t>, more info</w:t>
+      </w:r>
+      <w:r>
+        <w:rPr>
+          <w:rFonts w:ascii="Times New Roman" w:eastAsia="Times New Roman" w:hAnsi="Times New Roman" w:cs="Times New Roman"/>
+          <w:sz w:val="24"/>
+          <w:szCs w:val="24"/>
+        </w:rPr>
+        <w:t xml:space="preserve"> about it</w:t>
+      </w:r>
+      <w:r>
+        <w:rPr>
+          <w:rFonts w:ascii="Times New Roman" w:eastAsia="Times New Roman" w:hAnsi="Times New Roman" w:cs="Times New Roman"/>
+          <w:sz w:val="24"/>
+          <w:szCs w:val="24"/>
+        </w:rPr>
+        <w:t xml:space="preserve"> will be described</w:t>
+      </w:r>
+      <w:bookmarkStart w:id="11" w:name="_GoBack"/>
+      <w:bookmarkEnd w:id="11"/>
+      <w:r>
+        <w:rPr>
+          <w:rFonts w:ascii="Times New Roman" w:eastAsia="Times New Roman" w:hAnsi="Times New Roman" w:cs="Times New Roman"/>
+          <w:sz w:val="24"/>
+          <w:szCs w:val="24"/>
+        </w:rPr>
+        <w:t xml:space="preserve"> later on</w:t>
+      </w:r>
+      <w:r>
+        <w:rPr>
+          <w:rFonts w:ascii="Times New Roman" w:eastAsia="Times New Roman" w:hAnsi="Times New Roman" w:cs="Times New Roman"/>
+          <w:sz w:val="24"/>
+          <w:szCs w:val="24"/>
+        </w:rPr>
+        <w:t xml:space="preserve">). In that way we gain more control over our system. </w:t>
       </w:r>
     </w:p>
     <w:p>
@@ -2778,9 +2746,9 @@
           <w:lang w:val="en-GB"/>
         </w:rPr>
       </w:pPr>
-      <w:bookmarkStart w:id="16" w:name="_Toc405745666"/>
-      <w:bookmarkStart w:id="17" w:name="_Toc420181244"/>
-      <w:bookmarkEnd w:id="17"/>
+      <w:bookmarkStart w:id="12" w:name="_Toc420181244"/>
+      <w:bookmarkStart w:id="13" w:name="_Toc405745666"/>
+      <w:bookmarkEnd w:id="12"/>
     </w:p>
     <w:p>
       <w:pPr>
@@ -2803,8 +2771,8 @@
           <w:lang w:val="en-GB"/>
         </w:rPr>
       </w:pPr>
-      <w:bookmarkStart w:id="18" w:name="_Toc420181245"/>
-      <w:bookmarkEnd w:id="18"/>
+      <w:bookmarkStart w:id="14" w:name="_Toc420181245"/>
+      <w:bookmarkEnd w:id="14"/>
     </w:p>
     <w:p>
       <w:pPr>
@@ -2827,8 +2795,8 @@
           <w:lang w:val="en-GB"/>
         </w:rPr>
       </w:pPr>
-      <w:bookmarkStart w:id="19" w:name="_Toc420181246"/>
-      <w:bookmarkEnd w:id="19"/>
+      <w:bookmarkStart w:id="15" w:name="_Toc420181246"/>
+      <w:bookmarkEnd w:id="15"/>
     </w:p>
     <w:p>
       <w:pPr>
@@ -2851,8 +2819,8 @@
           <w:lang w:val="en-GB"/>
         </w:rPr>
       </w:pPr>
-      <w:bookmarkStart w:id="20" w:name="_Toc420181247"/>
-      <w:bookmarkEnd w:id="20"/>
+      <w:bookmarkStart w:id="16" w:name="_Toc420181247"/>
+      <w:bookmarkEnd w:id="16"/>
     </w:p>
     <w:p>
       <w:pPr>
@@ -2862,12 +2830,12 @@
           <w:numId w:val="2"/>
         </w:numPr>
       </w:pPr>
-      <w:bookmarkStart w:id="21" w:name="_Toc420181248"/>
+      <w:bookmarkStart w:id="17" w:name="_Toc420181248"/>
       <w:r>
         <w:t>PERSISTENT DATA MANAGEMENT</w:t>
       </w:r>
-      <w:bookmarkEnd w:id="16"/>
-      <w:bookmarkEnd w:id="21"/>
+      <w:bookmarkEnd w:id="13"/>
+      <w:bookmarkEnd w:id="17"/>
     </w:p>
     <w:p>
       <w:pPr>
@@ -2901,8 +2869,8 @@
           <w:szCs w:val="24"/>
         </w:rPr>
       </w:pPr>
-      <w:bookmarkStart w:id="22" w:name="_Toc405745667"/>
-      <w:bookmarkStart w:id="23" w:name="_Toc420181249"/>
+      <w:bookmarkStart w:id="18" w:name="_Toc405745667"/>
+      <w:bookmarkStart w:id="19" w:name="_Toc420181249"/>
       <w:r>
         <w:rPr>
           <w:rFonts w:ascii="Times New Roman" w:hAnsi="Times New Roman" w:cs="Times New Roman"/>
@@ -2911,8 +2879,8 @@
         </w:rPr>
         <w:t>CONCEPTUAL DESIGN</w:t>
       </w:r>
-      <w:bookmarkEnd w:id="22"/>
-      <w:bookmarkEnd w:id="23"/>
+      <w:bookmarkEnd w:id="18"/>
+      <w:bookmarkEnd w:id="19"/>
     </w:p>
     <w:p>
       <w:pPr>
@@ -2946,7 +2914,28 @@
           <w:rFonts w:cs="Times New Roman"/>
           <w:szCs w:val="24"/>
         </w:rPr>
-        <w:t xml:space="preserve">The most important entity in our system is a </w:t>
+        <w:t>The most important entities</w:t>
+      </w:r>
+      <w:r>
+        <w:rPr>
+          <w:rFonts w:cs="Times New Roman"/>
+          <w:szCs w:val="24"/>
+        </w:rPr>
+        <w:t xml:space="preserve"> in our system </w:t>
+      </w:r>
+      <w:r>
+        <w:rPr>
+          <w:rFonts w:cs="Times New Roman"/>
+          <w:szCs w:val="24"/>
+        </w:rPr>
+        <w:t>are</w:t>
+      </w:r>
+      <w:r>
+        <w:rPr>
+          <w:rFonts w:cs="Times New Roman"/>
+          <w:szCs w:val="24"/>
+        </w:rPr>
+        <w:t xml:space="preserve"> </w:t>
       </w:r>
       <w:r>
         <w:rPr>
@@ -2959,16 +2948,67 @@
       <w:r>
         <w:rPr>
           <w:rFonts w:cs="Times New Roman"/>
-          <w:szCs w:val="24"/>
-        </w:rPr>
-        <w:t xml:space="preserve">. Regular visitor, after completing the procedure of signing up becomes the user of a system. To each </w:t>
-      </w:r>
-      <w:r>
-        <w:rPr>
-          <w:rFonts w:cs="Times New Roman"/>
           <w:i/>
           <w:szCs w:val="24"/>
         </w:rPr>
+        <w:t xml:space="preserve"> </w:t>
+      </w:r>
+      <w:r>
+        <w:rPr>
+          <w:rFonts w:cs="Times New Roman"/>
+          <w:szCs w:val="24"/>
+        </w:rPr>
+        <w:t xml:space="preserve">and </w:t>
+      </w:r>
+      <w:r>
+        <w:rPr>
+          <w:rFonts w:cs="Times New Roman"/>
+          <w:i/>
+          <w:szCs w:val="24"/>
+        </w:rPr>
+        <w:t>Authority</w:t>
+      </w:r>
+      <w:r>
+        <w:rPr>
+          <w:rFonts w:cs="Times New Roman"/>
+          <w:szCs w:val="24"/>
+        </w:rPr>
+        <w:t xml:space="preserve">. Regular </w:t>
+      </w:r>
+      <w:r>
+        <w:rPr>
+          <w:rFonts w:cs="Times New Roman"/>
+          <w:szCs w:val="24"/>
+        </w:rPr>
+        <w:t>user</w:t>
+      </w:r>
+      <w:r>
+        <w:rPr>
+          <w:rFonts w:cs="Times New Roman"/>
+          <w:szCs w:val="24"/>
+        </w:rPr>
+        <w:t xml:space="preserve">, after completing the procedure of signing up becomes the user of a system. </w:t>
+      </w:r>
+      <w:r>
+        <w:rPr>
+          <w:rFonts w:cs="Times New Roman"/>
+          <w:szCs w:val="24"/>
+        </w:rPr>
+        <w:t>E</w:t>
+      </w:r>
+      <w:r>
+        <w:rPr>
+          <w:rFonts w:cs="Times New Roman"/>
+          <w:szCs w:val="24"/>
+        </w:rPr>
+        <w:t xml:space="preserve">ach </w:t>
+      </w:r>
+      <w:r>
+        <w:rPr>
+          <w:rFonts w:cs="Times New Roman"/>
+          <w:i/>
+          <w:szCs w:val="24"/>
+        </w:rPr>
         <w:t>User</w:t>
       </w:r>
       <w:r>
@@ -2976,7 +3016,42 @@
           <w:rFonts w:cs="Times New Roman"/>
           <w:szCs w:val="24"/>
         </w:rPr>
-        <w:t xml:space="preserve">, an entity </w:t>
+        <w:t xml:space="preserve"> </w:t>
+      </w:r>
+      <w:r>
+        <w:rPr>
+          <w:rFonts w:cs="Times New Roman"/>
+          <w:szCs w:val="24"/>
+        </w:rPr>
+        <w:t xml:space="preserve">can create </w:t>
+      </w:r>
+      <w:r>
+        <w:rPr>
+          <w:rFonts w:cs="Times New Roman"/>
+          <w:szCs w:val="24"/>
+        </w:rPr>
+        <w:t>zero, one or many</w:t>
+      </w:r>
+      <w:r>
+        <w:rPr>
+          <w:rFonts w:cs="Times New Roman"/>
+          <w:szCs w:val="24"/>
+        </w:rPr>
+        <w:t xml:space="preserve"> entit</w:t>
+      </w:r>
+      <w:r>
+        <w:rPr>
+          <w:rFonts w:cs="Times New Roman"/>
+          <w:szCs w:val="24"/>
+        </w:rPr>
+        <w:t>ies of type</w:t>
+      </w:r>
+      <w:r>
+        <w:rPr>
+          <w:rFonts w:cs="Times New Roman"/>
+          <w:szCs w:val="24"/>
+        </w:rPr>
+        <w:t xml:space="preserve"> </w:t>
       </w:r>
       <w:r>
         <w:rPr>
@@ -2984,14 +3059,28 @@
           <w:i/>
           <w:szCs w:val="24"/>
         </w:rPr>
-        <w:t>Calendar</w:t>
-      </w:r>
-      <w:r>
-        <w:rPr>
-          <w:rFonts w:cs="Times New Roman"/>
-          <w:szCs w:val="24"/>
-        </w:rPr>
-        <w:t xml:space="preserve"> is assigned from the start. Thus one </w:t>
+        <w:t>Event</w:t>
+      </w:r>
+      <w:r>
+        <w:rPr>
+          <w:rFonts w:cs="Times New Roman"/>
+          <w:szCs w:val="24"/>
+        </w:rPr>
+        <w:t xml:space="preserve">. Thus </w:t>
+      </w:r>
+      <w:r>
+        <w:rPr>
+          <w:rFonts w:cs="Times New Roman"/>
+          <w:szCs w:val="24"/>
+        </w:rPr>
+        <w:t>each</w:t>
+      </w:r>
+      <w:r>
+        <w:rPr>
+          <w:rFonts w:cs="Times New Roman"/>
+          <w:szCs w:val="24"/>
+        </w:rPr>
+        <w:t xml:space="preserve"> </w:t>
       </w:r>
       <w:r>
         <w:rPr>
@@ -2999,6 +3088,35 @@
           <w:i/>
           <w:szCs w:val="24"/>
         </w:rPr>
+        <w:t>Event</w:t>
+      </w:r>
+      <w:r>
+        <w:rPr>
+          <w:rFonts w:cs="Times New Roman"/>
+          <w:szCs w:val="24"/>
+        </w:rPr>
+        <w:t xml:space="preserve"> </w:t>
+      </w:r>
+      <w:r>
+        <w:rPr>
+          <w:rFonts w:cs="Times New Roman"/>
+          <w:szCs w:val="24"/>
+        </w:rPr>
+        <w:t>is connected to one</w:t>
+      </w:r>
+      <w:r>
+        <w:rPr>
+          <w:rFonts w:cs="Times New Roman"/>
+          <w:szCs w:val="24"/>
+        </w:rPr>
+        <w:t xml:space="preserve"> </w:t>
+      </w:r>
+      <w:r>
+        <w:rPr>
+          <w:rFonts w:cs="Times New Roman"/>
+          <w:i/>
+          <w:szCs w:val="24"/>
+        </w:rPr>
         <w:t>User</w:t>
       </w:r>
       <w:r>
@@ -3006,7 +3124,7 @@
           <w:rFonts w:cs="Times New Roman"/>
           <w:szCs w:val="24"/>
         </w:rPr>
-        <w:t xml:space="preserve"> has one </w:t>
+        <w:t xml:space="preserve">, and one </w:t>
       </w:r>
       <w:r>
         <w:rPr>
@@ -3014,14 +3132,77 @@
           <w:i/>
           <w:szCs w:val="24"/>
         </w:rPr>
-        <w:t>Calendar</w:t>
-      </w:r>
-      <w:r>
-        <w:rPr>
-          <w:rFonts w:cs="Times New Roman"/>
-          <w:szCs w:val="24"/>
-        </w:rPr>
-        <w:t xml:space="preserve">, and one </w:t>
+        <w:t>User</w:t>
+      </w:r>
+      <w:r>
+        <w:rPr>
+          <w:rFonts w:cs="Times New Roman"/>
+          <w:szCs w:val="24"/>
+        </w:rPr>
+        <w:t xml:space="preserve"> </w:t>
+      </w:r>
+      <w:r>
+        <w:rPr>
+          <w:rFonts w:cs="Times New Roman"/>
+          <w:szCs w:val="24"/>
+        </w:rPr>
+        <w:t>can</w:t>
+      </w:r>
+      <w:r>
+        <w:rPr>
+          <w:rFonts w:cs="Times New Roman"/>
+          <w:szCs w:val="24"/>
+        </w:rPr>
+        <w:t xml:space="preserve"> </w:t>
+      </w:r>
+      <w:r>
+        <w:rPr>
+          <w:rFonts w:cs="Times New Roman"/>
+          <w:szCs w:val="24"/>
+        </w:rPr>
+        <w:t>be “the</w:t>
+      </w:r>
+      <w:r>
+        <w:rPr>
+          <w:rFonts w:cs="Times New Roman"/>
+          <w:szCs w:val="24"/>
+        </w:rPr>
+        <w:t xml:space="preserve"> </w:t>
+      </w:r>
+      <w:r>
+        <w:rPr>
+          <w:rFonts w:cs="Times New Roman"/>
+          <w:szCs w:val="24"/>
+        </w:rPr>
+        <w:t>creator”</w:t>
+      </w:r>
+      <w:r>
+        <w:rPr>
+          <w:rFonts w:cs="Times New Roman"/>
+          <w:szCs w:val="24"/>
+        </w:rPr>
+        <w:t xml:space="preserve"> of </w:t>
+      </w:r>
+      <w:r>
+        <w:rPr>
+          <w:rFonts w:cs="Times New Roman"/>
+          <w:szCs w:val="24"/>
+        </w:rPr>
+        <w:t xml:space="preserve">zero, one or </w:t>
+      </w:r>
+      <w:r>
+        <w:rPr>
+          <w:rFonts w:cs="Times New Roman"/>
+          <w:szCs w:val="24"/>
+        </w:rPr>
+        <w:t>many</w:t>
+      </w:r>
+      <w:r>
+        <w:rPr>
+          <w:rFonts w:cs="Times New Roman"/>
+          <w:szCs w:val="24"/>
+        </w:rPr>
+        <w:t xml:space="preserve"> </w:t>
       </w:r>
       <w:r>
         <w:rPr>
@@ -3029,21 +3210,52 @@
           <w:i/>
           <w:szCs w:val="24"/>
         </w:rPr>
-        <w:t>Calendar</w:t>
-      </w:r>
-      <w:r>
-        <w:rPr>
-          <w:rFonts w:cs="Times New Roman"/>
-          <w:szCs w:val="24"/>
-        </w:rPr>
-        <w:t xml:space="preserve"> has one owner of type </w:t>
-      </w:r>
+        <w:t>Event</w:t>
+      </w:r>
+      <w:r>
+        <w:rPr>
+          <w:rFonts w:cs="Times New Roman"/>
+          <w:szCs w:val="24"/>
+        </w:rPr>
+        <w:t>s</w:t>
+      </w:r>
+      <w:r>
+        <w:rPr>
+          <w:rFonts w:cs="Times New Roman"/>
+          <w:szCs w:val="24"/>
+        </w:rPr>
+        <w:t>.</w:t>
+      </w:r>
+      <w:r>
+        <w:rPr>
+          <w:rFonts w:cs="Times New Roman"/>
+          <w:szCs w:val="24"/>
+        </w:rPr>
+        <w:t xml:space="preserve"> The relation is identified by the field </w:t>
+      </w:r>
+      <w:proofErr w:type="spellStart"/>
       <w:r>
         <w:rPr>
           <w:rFonts w:cs="Times New Roman"/>
           <w:i/>
           <w:szCs w:val="24"/>
         </w:rPr>
+        <w:t>phone_number</w:t>
+      </w:r>
+      <w:proofErr w:type="spellEnd"/>
+      <w:r>
+        <w:rPr>
+          <w:rFonts w:cs="Times New Roman"/>
+          <w:szCs w:val="24"/>
+        </w:rPr>
+        <w:t xml:space="preserve"> which is present in the </w:t>
+      </w:r>
+      <w:r>
+        <w:rPr>
+          <w:rFonts w:cs="Times New Roman"/>
+          <w:i/>
+          <w:szCs w:val="24"/>
+        </w:rPr>
         <w:t>User</w:t>
       </w:r>
       <w:r>
@@ -3051,7 +3263,14 @@
           <w:rFonts w:cs="Times New Roman"/>
           <w:szCs w:val="24"/>
         </w:rPr>
-        <w:t xml:space="preserve">. </w:t>
+        <w:t xml:space="preserve"> table.</w:t>
+      </w:r>
+      <w:r>
+        <w:rPr>
+          <w:rFonts w:cs="Times New Roman"/>
+          <w:szCs w:val="24"/>
+        </w:rPr>
+        <w:t xml:space="preserve"> </w:t>
       </w:r>
       <w:r>
         <w:rPr>
@@ -3059,7 +3278,15 @@
           <w:i/>
           <w:szCs w:val="24"/>
         </w:rPr>
-        <w:t>One-to-one</w:t>
+        <w:t>One-to-</w:t>
+      </w:r>
+      <w:r>
+        <w:rPr>
+          <w:rFonts w:cs="Times New Roman"/>
+          <w:i/>
+          <w:szCs w:val="24"/>
+        </w:rPr>
+        <w:t>many</w:t>
       </w:r>
       <w:r>
         <w:rPr>
@@ -3067,6 +3294,13 @@
           <w:szCs w:val="24"/>
         </w:rPr>
         <w:t xml:space="preserve"> relation (and also other relations) are presented later in the diagram using Crow’s foot notation.</w:t>
+      </w:r>
+      <w:r>
+        <w:rPr>
+          <w:rFonts w:cs="Times New Roman"/>
+          <w:szCs w:val="24"/>
+        </w:rPr>
+        <w:t xml:space="preserve"> </w:t>
       </w:r>
     </w:p>
     <w:p>
@@ -3171,6 +3405,7 @@
       <w:pPr>
         <w:spacing w:line="360" w:lineRule="auto"/>
         <w:ind w:firstLine="720"/>
+        <w:jc w:val="center"/>
         <w:rPr>
           <w:rFonts w:cs="Times New Roman"/>
           <w:szCs w:val="24"/>
@@ -3197,10 +3432,10 @@
           <w:lang w:eastAsia="en-GB"/>
         </w:rPr>
         <w:drawing>
-          <wp:inline distT="0" distB="0" distL="0" distR="0" wp14:anchorId="17A25B73" wp14:editId="75623C57">
-            <wp:extent cx="8388350" cy="5426710"/>
-            <wp:effectExtent l="0" t="0" r="0" b="2540"/>
-            <wp:docPr id="13" name="Picture 13"/>
+          <wp:inline distT="0" distB="0" distL="0" distR="0" wp14:anchorId="3282F9F0" wp14:editId="78E17FD1">
+            <wp:extent cx="7955280" cy="5303520"/>
+            <wp:effectExtent l="0" t="0" r="7620" b="0"/>
+            <wp:docPr id="24" name="Picture 24"/>
             <wp:cNvGraphicFramePr>
               <a:graphicFrameLocks xmlns:a="http://schemas.openxmlformats.org/drawingml/2006/main" noChangeAspect="1"/>
             </wp:cNvGraphicFramePr>
@@ -3208,7 +3443,7 @@
               <a:graphicData uri="http://schemas.openxmlformats.org/drawingml/2006/picture">
                 <pic:pic xmlns:pic="http://schemas.openxmlformats.org/drawingml/2006/picture">
                   <pic:nvPicPr>
-                    <pic:cNvPr id="0" name="Picture 118"/>
+                    <pic:cNvPr id="0" name="Picture 1"/>
                     <pic:cNvPicPr>
                       <a:picLocks noChangeAspect="1" noChangeArrowheads="1"/>
                     </pic:cNvPicPr>
@@ -3229,7 +3464,7 @@
                   <pic:spPr bwMode="auto">
                     <a:xfrm>
                       <a:off x="0" y="0"/>
-                      <a:ext cx="8388350" cy="5426710"/>
+                      <a:ext cx="7955280" cy="5303520"/>
                     </a:xfrm>
                     <a:prstGeom prst="rect">
                       <a:avLst/>
@@ -3284,7 +3519,7 @@
           <w:rFonts w:cs="Times New Roman"/>
           <w:szCs w:val="24"/>
         </w:rPr>
-        <w:t xml:space="preserve">Each Calendar entity has two </w:t>
+        <w:t xml:space="preserve">Each </w:t>
       </w:r>
       <w:r>
         <w:rPr>
@@ -3292,14 +3527,14 @@
           <w:i/>
           <w:szCs w:val="24"/>
         </w:rPr>
-        <w:t>Event List</w:t>
-      </w:r>
-      <w:r>
-        <w:rPr>
-          <w:rFonts w:cs="Times New Roman"/>
-          <w:szCs w:val="24"/>
-        </w:rPr>
-        <w:t xml:space="preserve">s entities. One </w:t>
+        <w:t>User</w:t>
+      </w:r>
+      <w:r>
+        <w:rPr>
+          <w:rFonts w:cs="Times New Roman"/>
+          <w:szCs w:val="24"/>
+        </w:rPr>
+        <w:t xml:space="preserve"> may post zero or more </w:t>
       </w:r>
       <w:r>
         <w:rPr>
@@ -3307,14 +3542,49 @@
           <w:i/>
           <w:szCs w:val="24"/>
         </w:rPr>
-        <w:t>Event List</w:t>
-      </w:r>
-      <w:r>
-        <w:rPr>
-          <w:rFonts w:cs="Times New Roman"/>
-          <w:szCs w:val="24"/>
-        </w:rPr>
-        <w:t xml:space="preserve"> is the container for owner’s events, and other serves for holding events to which user participates. Hence, the relation between a </w:t>
+        <w:t>Comment</w:t>
+      </w:r>
+      <w:r>
+        <w:rPr>
+          <w:rFonts w:cs="Times New Roman"/>
+          <w:szCs w:val="24"/>
+        </w:rPr>
+        <w:t>s</w:t>
+      </w:r>
+      <w:r>
+        <w:rPr>
+          <w:rFonts w:cs="Times New Roman"/>
+          <w:szCs w:val="24"/>
+        </w:rPr>
+        <w:t xml:space="preserve"> </w:t>
+      </w:r>
+      <w:r>
+        <w:rPr>
+          <w:rFonts w:cs="Times New Roman"/>
+          <w:szCs w:val="24"/>
+        </w:rPr>
+        <w:t>related to one specific entity Event</w:t>
+      </w:r>
+      <w:r>
+        <w:rPr>
+          <w:rFonts w:cs="Times New Roman"/>
+          <w:szCs w:val="24"/>
+        </w:rPr>
+        <w:t xml:space="preserve">. </w:t>
+      </w:r>
+      <w:r>
+        <w:rPr>
+          <w:rFonts w:cs="Times New Roman"/>
+          <w:szCs w:val="24"/>
+        </w:rPr>
+        <w:t>Each</w:t>
+      </w:r>
+      <w:r>
+        <w:rPr>
+          <w:rFonts w:cs="Times New Roman"/>
+          <w:szCs w:val="24"/>
+        </w:rPr>
+        <w:t xml:space="preserve"> </w:t>
       </w:r>
       <w:r>
         <w:rPr>
@@ -3322,14 +3592,35 @@
           <w:i/>
           <w:szCs w:val="24"/>
         </w:rPr>
-        <w:t>Calendar</w:t>
-      </w:r>
-      <w:r>
-        <w:rPr>
-          <w:rFonts w:cs="Times New Roman"/>
-          <w:szCs w:val="24"/>
-        </w:rPr>
-        <w:t xml:space="preserve"> and an </w:t>
+        <w:t>Event</w:t>
+      </w:r>
+      <w:r>
+        <w:rPr>
+          <w:rFonts w:cs="Times New Roman"/>
+          <w:szCs w:val="24"/>
+        </w:rPr>
+        <w:t xml:space="preserve"> </w:t>
+      </w:r>
+      <w:r>
+        <w:rPr>
+          <w:rFonts w:cs="Times New Roman"/>
+          <w:szCs w:val="24"/>
+        </w:rPr>
+        <w:t>may</w:t>
+      </w:r>
+      <w:r>
+        <w:rPr>
+          <w:rFonts w:cs="Times New Roman"/>
+          <w:szCs w:val="24"/>
+        </w:rPr>
+        <w:t xml:space="preserve"> </w:t>
+      </w:r>
+      <w:r>
+        <w:rPr>
+          <w:rFonts w:cs="Times New Roman"/>
+          <w:szCs w:val="24"/>
+        </w:rPr>
+        <w:t xml:space="preserve">contain zero or many </w:t>
       </w:r>
       <w:r>
         <w:rPr>
@@ -3337,14 +3628,14 @@
           <w:i/>
           <w:szCs w:val="24"/>
         </w:rPr>
-        <w:t>Event List</w:t>
-      </w:r>
-      <w:r>
-        <w:rPr>
-          <w:rFonts w:cs="Times New Roman"/>
-          <w:szCs w:val="24"/>
-        </w:rPr>
-        <w:t xml:space="preserve"> is </w:t>
+        <w:t>Comment</w:t>
+      </w:r>
+      <w:r>
+        <w:rPr>
+          <w:rFonts w:cs="Times New Roman"/>
+          <w:szCs w:val="24"/>
+        </w:rPr>
+        <w:t xml:space="preserve">s posted by different users, but each Comment has to be connected to its unique creator of type </w:t>
       </w:r>
       <w:r>
         <w:rPr>
@@ -3352,7 +3643,125 @@
           <w:i/>
           <w:szCs w:val="24"/>
         </w:rPr>
+        <w:t>User</w:t>
+      </w:r>
+      <w:r>
+        <w:rPr>
+          <w:rFonts w:cs="Times New Roman"/>
+          <w:szCs w:val="24"/>
+        </w:rPr>
+        <w:t>. Hence, the relation</w:t>
+      </w:r>
+      <w:r>
+        <w:rPr>
+          <w:rFonts w:cs="Times New Roman"/>
+          <w:szCs w:val="24"/>
+        </w:rPr>
+        <w:t>s</w:t>
+      </w:r>
+      <w:r>
+        <w:rPr>
+          <w:rFonts w:cs="Times New Roman"/>
+          <w:szCs w:val="24"/>
+        </w:rPr>
+        <w:t xml:space="preserve"> </w:t>
+      </w:r>
+      <w:r>
+        <w:rPr>
+          <w:rFonts w:cs="Times New Roman"/>
+          <w:szCs w:val="24"/>
+        </w:rPr>
+        <w:t>are</w:t>
+      </w:r>
+      <w:r>
+        <w:rPr>
+          <w:rFonts w:cs="Times New Roman"/>
+          <w:szCs w:val="24"/>
+        </w:rPr>
+        <w:t xml:space="preserve"> </w:t>
+      </w:r>
+      <w:r>
+        <w:rPr>
+          <w:rFonts w:cs="Times New Roman"/>
+          <w:i/>
+          <w:szCs w:val="24"/>
+        </w:rPr>
         <w:t>One-to-many</w:t>
+      </w:r>
+      <w:r>
+        <w:rPr>
+          <w:rFonts w:cs="Times New Roman"/>
+          <w:szCs w:val="24"/>
+        </w:rPr>
+        <w:t xml:space="preserve"> between </w:t>
+      </w:r>
+      <w:r>
+        <w:rPr>
+          <w:rFonts w:cs="Times New Roman"/>
+          <w:i/>
+          <w:szCs w:val="24"/>
+        </w:rPr>
+        <w:t>User</w:t>
+      </w:r>
+      <w:r>
+        <w:rPr>
+          <w:rFonts w:cs="Times New Roman"/>
+          <w:szCs w:val="24"/>
+        </w:rPr>
+        <w:t xml:space="preserve"> and </w:t>
+      </w:r>
+      <w:r>
+        <w:rPr>
+          <w:rFonts w:cs="Times New Roman"/>
+          <w:i/>
+          <w:szCs w:val="24"/>
+        </w:rPr>
+        <w:t>Comment</w:t>
+      </w:r>
+      <w:r>
+        <w:rPr>
+          <w:rFonts w:cs="Times New Roman"/>
+          <w:szCs w:val="24"/>
+        </w:rPr>
+        <w:t xml:space="preserve"> and </w:t>
+      </w:r>
+      <w:r>
+        <w:rPr>
+          <w:rFonts w:cs="Times New Roman"/>
+          <w:i/>
+          <w:szCs w:val="24"/>
+        </w:rPr>
+        <w:t>One-to-many</w:t>
+      </w:r>
+      <w:r>
+        <w:rPr>
+          <w:rFonts w:cs="Times New Roman"/>
+          <w:szCs w:val="24"/>
+        </w:rPr>
+        <w:t xml:space="preserve"> between </w:t>
+      </w:r>
+      <w:r>
+        <w:rPr>
+          <w:rFonts w:cs="Times New Roman"/>
+          <w:i/>
+          <w:szCs w:val="24"/>
+        </w:rPr>
+        <w:t>Event</w:t>
+      </w:r>
+      <w:r>
+        <w:rPr>
+          <w:rFonts w:cs="Times New Roman"/>
+          <w:szCs w:val="24"/>
+        </w:rPr>
+        <w:t xml:space="preserve"> and </w:t>
+      </w:r>
+      <w:r>
+        <w:rPr>
+          <w:rFonts w:cs="Times New Roman"/>
+          <w:i/>
+          <w:szCs w:val="24"/>
+        </w:rPr>
+        <w:t>Comment</w:t>
       </w:r>
       <w:r>
         <w:rPr>
@@ -3376,7 +3785,7 @@
           <w:rFonts w:cs="Times New Roman"/>
           <w:szCs w:val="24"/>
         </w:rPr>
-        <w:t xml:space="preserve">User holds information about events which he owns and to which he is participating. </w:t>
+        <w:t xml:space="preserve">On the other side of the schema there is a simple entity called </w:t>
       </w:r>
       <w:r>
         <w:rPr>
@@ -3384,14 +3793,14 @@
           <w:i/>
           <w:szCs w:val="24"/>
         </w:rPr>
-        <w:t>User</w:t>
-      </w:r>
-      <w:r>
-        <w:rPr>
-          <w:rFonts w:cs="Times New Roman"/>
-          <w:szCs w:val="24"/>
-        </w:rPr>
-        <w:t xml:space="preserve"> must have two </w:t>
+        <w:t>Authority</w:t>
+      </w:r>
+      <w:r>
+        <w:rPr>
+          <w:rFonts w:cs="Times New Roman"/>
+          <w:szCs w:val="24"/>
+        </w:rPr>
+        <w:t xml:space="preserve">. Each </w:t>
       </w:r>
       <w:r>
         <w:rPr>
@@ -3399,36 +3808,84 @@
           <w:i/>
           <w:szCs w:val="24"/>
         </w:rPr>
-        <w:t>Event List</w:t>
-      </w:r>
-      <w:r>
-        <w:rPr>
-          <w:rFonts w:cs="Times New Roman"/>
-          <w:szCs w:val="24"/>
-        </w:rPr>
-        <w:t xml:space="preserve">s, even if they are empty. Each of the lists must have unique </w:t>
-      </w:r>
+        <w:t>Authority</w:t>
+      </w:r>
+      <w:r>
+        <w:rPr>
+          <w:rFonts w:cs="Times New Roman"/>
+          <w:szCs w:val="24"/>
+        </w:rPr>
+        <w:t xml:space="preserve"> must also be </w:t>
+      </w:r>
+      <w:proofErr w:type="spellStart"/>
       <w:r>
         <w:rPr>
           <w:rFonts w:cs="Times New Roman"/>
           <w:i/>
           <w:szCs w:val="24"/>
         </w:rPr>
-        <w:t>User</w:t>
-      </w:r>
-      <w:r>
-        <w:rPr>
-          <w:rFonts w:cs="Times New Roman"/>
-          <w:szCs w:val="24"/>
-        </w:rPr>
-        <w:t xml:space="preserve"> associated to it. We added two </w:t>
-      </w:r>
+        <w:t>Gcm_user</w:t>
+      </w:r>
+      <w:proofErr w:type="spellEnd"/>
+      <w:r>
+        <w:rPr>
+          <w:rFonts w:cs="Times New Roman"/>
+          <w:szCs w:val="24"/>
+        </w:rPr>
+        <w:t xml:space="preserve"> </w:t>
+      </w:r>
+      <w:r>
+        <w:rPr>
+          <w:rFonts w:cs="Times New Roman"/>
+          <w:szCs w:val="24"/>
+        </w:rPr>
+        <w:t>(</w:t>
+      </w:r>
+      <w:r>
+        <w:rPr>
+          <w:rFonts w:cs="Times New Roman"/>
+          <w:szCs w:val="24"/>
+        </w:rPr>
+        <w:t xml:space="preserve">Google Cloud Messaging User), and </w:t>
+      </w:r>
+      <w:proofErr w:type="spellStart"/>
       <w:r>
         <w:rPr>
           <w:rFonts w:cs="Times New Roman"/>
           <w:i/>
           <w:szCs w:val="24"/>
         </w:rPr>
+        <w:t>Gcm_user</w:t>
+      </w:r>
+      <w:proofErr w:type="spellEnd"/>
+      <w:r>
+        <w:rPr>
+          <w:rFonts w:cs="Times New Roman"/>
+          <w:szCs w:val="24"/>
+        </w:rPr>
+        <w:t xml:space="preserve"> must be identified by a single </w:t>
+      </w:r>
+      <w:r>
+        <w:rPr>
+          <w:rFonts w:cs="Times New Roman"/>
+          <w:i/>
+          <w:szCs w:val="24"/>
+        </w:rPr>
+        <w:t>Authority</w:t>
+      </w:r>
+      <w:r>
+        <w:rPr>
+          <w:rFonts w:cs="Times New Roman"/>
+          <w:szCs w:val="24"/>
+        </w:rPr>
+        <w:t xml:space="preserve"> username. Hence, </w:t>
+      </w:r>
+      <w:r>
+        <w:rPr>
+          <w:rFonts w:cs="Times New Roman"/>
+          <w:i/>
+          <w:szCs w:val="24"/>
+        </w:rPr>
         <w:t>One-to-one</w:t>
       </w:r>
       <w:r>
@@ -3436,37 +3893,7 @@
           <w:rFonts w:cs="Times New Roman"/>
           <w:szCs w:val="24"/>
         </w:rPr>
-        <w:t xml:space="preserve"> relations and not one of type </w:t>
-      </w:r>
-      <w:r>
-        <w:rPr>
-          <w:rFonts w:cs="Times New Roman"/>
-          <w:i/>
-          <w:szCs w:val="24"/>
-        </w:rPr>
-        <w:t>One-to-Many</w:t>
-      </w:r>
-      <w:r>
-        <w:rPr>
-          <w:rFonts w:cs="Times New Roman"/>
-          <w:szCs w:val="24"/>
-        </w:rPr>
-        <w:t xml:space="preserve">. The reason is that we wanted exactly two </w:t>
-      </w:r>
-      <w:r>
-        <w:rPr>
-          <w:rFonts w:cs="Times New Roman"/>
-          <w:i/>
-          <w:szCs w:val="24"/>
-        </w:rPr>
-        <w:t>Event List</w:t>
-      </w:r>
-      <w:r>
-        <w:rPr>
-          <w:rFonts w:cs="Times New Roman"/>
-          <w:szCs w:val="24"/>
-        </w:rPr>
-        <w:t xml:space="preserve">s to be implemented. </w:t>
+        <w:t xml:space="preserve"> relation is added between them. </w:t>
       </w:r>
     </w:p>
     <w:p>
@@ -3481,17 +3908,47 @@
       <w:r>
         <w:rPr>
           <w:rFonts w:cs="Times New Roman"/>
+          <w:szCs w:val="24"/>
+        </w:rPr>
+        <w:t xml:space="preserve">Each </w:t>
+      </w:r>
+      <w:r>
+        <w:rPr>
+          <w:rFonts w:cs="Times New Roman"/>
           <w:i/>
           <w:szCs w:val="24"/>
         </w:rPr>
-        <w:t>User</w:t>
-      </w:r>
-      <w:r>
-        <w:rPr>
-          <w:rFonts w:cs="Times New Roman"/>
-          <w:szCs w:val="24"/>
-        </w:rPr>
-        <w:t xml:space="preserve"> may be an owner of an </w:t>
+        <w:t>Authority</w:t>
+      </w:r>
+      <w:r>
+        <w:rPr>
+          <w:rFonts w:cs="Times New Roman"/>
+          <w:szCs w:val="24"/>
+        </w:rPr>
+        <w:t xml:space="preserve"> may take </w:t>
+      </w:r>
+      <w:r>
+        <w:rPr>
+          <w:rFonts w:cs="Times New Roman"/>
+          <w:szCs w:val="24"/>
+        </w:rPr>
+        <w:t>an Event for investigation, and by doing that (s</w:t>
+      </w:r>
+      <w:proofErr w:type="gramStart"/>
+      <w:r>
+        <w:rPr>
+          <w:rFonts w:cs="Times New Roman"/>
+          <w:szCs w:val="24"/>
+        </w:rPr>
+        <w:t>)he</w:t>
+      </w:r>
+      <w:proofErr w:type="gramEnd"/>
+      <w:r>
+        <w:rPr>
+          <w:rFonts w:cs="Times New Roman"/>
+          <w:szCs w:val="24"/>
+        </w:rPr>
+        <w:t xml:space="preserve"> creates an entity of type </w:t>
       </w:r>
       <w:r>
         <w:rPr>
@@ -3499,14 +3956,14 @@
           <w:i/>
           <w:szCs w:val="24"/>
         </w:rPr>
-        <w:t>Event</w:t>
-      </w:r>
-      <w:r>
-        <w:rPr>
-          <w:rFonts w:cs="Times New Roman"/>
-          <w:szCs w:val="24"/>
-        </w:rPr>
-        <w:t xml:space="preserve">, or many, or none of them. But each </w:t>
+        <w:t>Job</w:t>
+      </w:r>
+      <w:r>
+        <w:rPr>
+          <w:rFonts w:cs="Times New Roman"/>
+          <w:szCs w:val="24"/>
+        </w:rPr>
+        <w:t xml:space="preserve"> in the database. After taking the </w:t>
       </w:r>
       <w:r>
         <w:rPr>
@@ -3514,14 +3971,14 @@
           <w:i/>
           <w:szCs w:val="24"/>
         </w:rPr>
-        <w:t>Event</w:t>
-      </w:r>
-      <w:r>
-        <w:rPr>
-          <w:rFonts w:cs="Times New Roman"/>
-          <w:szCs w:val="24"/>
-        </w:rPr>
-        <w:t xml:space="preserve"> must have exactly one owner of type </w:t>
+        <w:t>Job</w:t>
+      </w:r>
+      <w:r>
+        <w:rPr>
+          <w:rFonts w:cs="Times New Roman"/>
+          <w:szCs w:val="24"/>
+        </w:rPr>
+        <w:t xml:space="preserve">, </w:t>
       </w:r>
       <w:r>
         <w:rPr>
@@ -3529,14 +3986,14 @@
           <w:i/>
           <w:szCs w:val="24"/>
         </w:rPr>
-        <w:t>User</w:t>
-      </w:r>
-      <w:r>
-        <w:rPr>
-          <w:rFonts w:cs="Times New Roman"/>
-          <w:szCs w:val="24"/>
-        </w:rPr>
-        <w:t xml:space="preserve">. This relation is represented in the diagram as </w:t>
+        <w:t>Authority</w:t>
+      </w:r>
+      <w:r>
+        <w:rPr>
+          <w:rFonts w:cs="Times New Roman"/>
+          <w:szCs w:val="24"/>
+        </w:rPr>
+        <w:t xml:space="preserve"> must review the job, creating an entity </w:t>
       </w:r>
       <w:r>
         <w:rPr>
@@ -3544,6 +4001,28 @@
           <w:i/>
           <w:szCs w:val="24"/>
         </w:rPr>
+        <w:t>Review</w:t>
+      </w:r>
+      <w:r>
+        <w:rPr>
+          <w:rFonts w:cs="Times New Roman"/>
+          <w:szCs w:val="24"/>
+        </w:rPr>
+        <w:t xml:space="preserve"> in the database.</w:t>
+      </w:r>
+      <w:r>
+        <w:rPr>
+          <w:rFonts w:cs="Times New Roman"/>
+          <w:szCs w:val="24"/>
+        </w:rPr>
+        <w:t xml:space="preserve">  Hence, </w:t>
+      </w:r>
+      <w:r>
+        <w:rPr>
+          <w:rFonts w:cs="Times New Roman"/>
+          <w:i/>
+          <w:szCs w:val="24"/>
+        </w:rPr>
         <w:t>One-to-many</w:t>
       </w:r>
       <w:r>
@@ -3551,7 +4030,7 @@
           <w:rFonts w:cs="Times New Roman"/>
           <w:szCs w:val="24"/>
         </w:rPr>
-        <w:t xml:space="preserve"> relation between a </w:t>
+        <w:t xml:space="preserve"> relation between </w:t>
       </w:r>
       <w:r>
         <w:rPr>
@@ -3559,14 +4038,14 @@
           <w:i/>
           <w:szCs w:val="24"/>
         </w:rPr>
-        <w:t>User</w:t>
-      </w:r>
-      <w:r>
-        <w:rPr>
-          <w:rFonts w:cs="Times New Roman"/>
-          <w:szCs w:val="24"/>
-        </w:rPr>
-        <w:t xml:space="preserve"> and an </w:t>
+        <w:t>Authority</w:t>
+      </w:r>
+      <w:r>
+        <w:rPr>
+          <w:rFonts w:cs="Times New Roman"/>
+          <w:szCs w:val="24"/>
+        </w:rPr>
+        <w:t xml:space="preserve"> and </w:t>
       </w:r>
       <w:r>
         <w:rPr>
@@ -3574,7 +4053,52 @@
           <w:i/>
           <w:szCs w:val="24"/>
         </w:rPr>
-        <w:t>Event</w:t>
+        <w:t>Job</w:t>
+      </w:r>
+      <w:r>
+        <w:rPr>
+          <w:rFonts w:cs="Times New Roman"/>
+          <w:szCs w:val="24"/>
+        </w:rPr>
+        <w:t xml:space="preserve">, and </w:t>
+      </w:r>
+      <w:r>
+        <w:rPr>
+          <w:rFonts w:cs="Times New Roman"/>
+          <w:i/>
+          <w:szCs w:val="24"/>
+        </w:rPr>
+        <w:t>One-to-many</w:t>
+      </w:r>
+      <w:r>
+        <w:rPr>
+          <w:rFonts w:cs="Times New Roman"/>
+          <w:szCs w:val="24"/>
+        </w:rPr>
+        <w:t xml:space="preserve"> relation between </w:t>
+      </w:r>
+      <w:r>
+        <w:rPr>
+          <w:rFonts w:cs="Times New Roman"/>
+          <w:i/>
+          <w:szCs w:val="24"/>
+        </w:rPr>
+        <w:t>Authority</w:t>
+      </w:r>
+      <w:r>
+        <w:rPr>
+          <w:rFonts w:cs="Times New Roman"/>
+          <w:szCs w:val="24"/>
+        </w:rPr>
+        <w:t xml:space="preserve"> and </w:t>
+      </w:r>
+      <w:r>
+        <w:rPr>
+          <w:rFonts w:cs="Times New Roman"/>
+          <w:i/>
+          <w:szCs w:val="24"/>
+        </w:rPr>
+        <w:t>Review</w:t>
       </w:r>
       <w:r>
         <w:rPr>
@@ -3596,17 +4120,24 @@
       <w:r>
         <w:rPr>
           <w:rFonts w:cs="Times New Roman"/>
+          <w:szCs w:val="24"/>
+        </w:rPr>
+        <w:t xml:space="preserve"> </w:t>
+      </w:r>
+      <w:r>
+        <w:rPr>
+          <w:rFonts w:cs="Times New Roman"/>
           <w:i/>
           <w:szCs w:val="24"/>
         </w:rPr>
-        <w:t>User</w:t>
-      </w:r>
-      <w:r>
-        <w:rPr>
-          <w:rFonts w:cs="Times New Roman"/>
-          <w:szCs w:val="24"/>
-        </w:rPr>
-        <w:t xml:space="preserve"> may also receive many </w:t>
+        <w:t>Job</w:t>
+      </w:r>
+      <w:r>
+        <w:rPr>
+          <w:rFonts w:cs="Times New Roman"/>
+          <w:szCs w:val="24"/>
+        </w:rPr>
+        <w:t xml:space="preserve"> and </w:t>
       </w:r>
       <w:r>
         <w:rPr>
@@ -3614,14 +4145,14 @@
           <w:i/>
           <w:szCs w:val="24"/>
         </w:rPr>
-        <w:t>Invitations</w:t>
-      </w:r>
-      <w:r>
-        <w:rPr>
-          <w:rFonts w:cs="Times New Roman"/>
-          <w:szCs w:val="24"/>
-        </w:rPr>
-        <w:t xml:space="preserve"> to </w:t>
+        <w:t>Review</w:t>
+      </w:r>
+      <w:r>
+        <w:rPr>
+          <w:rFonts w:cs="Times New Roman"/>
+          <w:szCs w:val="24"/>
+        </w:rPr>
+        <w:t xml:space="preserve"> entities, from the creation time, must be connected to a single </w:t>
       </w:r>
       <w:r>
         <w:rPr>
@@ -3636,7 +4167,14 @@
           <w:rFonts w:cs="Times New Roman"/>
           <w:szCs w:val="24"/>
         </w:rPr>
-        <w:t xml:space="preserve">s, and </w:t>
+        <w:t xml:space="preserve">. </w:t>
+      </w:r>
+      <w:r>
+        <w:rPr>
+          <w:rFonts w:cs="Times New Roman"/>
+          <w:szCs w:val="24"/>
+        </w:rPr>
+        <w:t xml:space="preserve">Hence, </w:t>
       </w:r>
       <w:r>
         <w:rPr>
@@ -3644,119 +4182,14 @@
           <w:i/>
           <w:szCs w:val="24"/>
         </w:rPr>
-        <w:t>Event</w:t>
-      </w:r>
-      <w:r>
-        <w:rPr>
-          <w:rFonts w:cs="Times New Roman"/>
-          <w:szCs w:val="24"/>
-        </w:rPr>
-        <w:t xml:space="preserve">s may have many </w:t>
-      </w:r>
-      <w:r>
-        <w:rPr>
-          <w:rFonts w:cs="Times New Roman"/>
-          <w:i/>
-          <w:szCs w:val="24"/>
-        </w:rPr>
-        <w:t>Invitation</w:t>
-      </w:r>
-      <w:r>
-        <w:rPr>
-          <w:rFonts w:cs="Times New Roman"/>
-          <w:szCs w:val="24"/>
-        </w:rPr>
-        <w:t xml:space="preserve">s for </w:t>
-      </w:r>
-      <w:r>
-        <w:rPr>
-          <w:rFonts w:cs="Times New Roman"/>
-          <w:i/>
-          <w:szCs w:val="24"/>
-        </w:rPr>
-        <w:t>User</w:t>
-      </w:r>
-      <w:r>
-        <w:rPr>
-          <w:rFonts w:cs="Times New Roman"/>
-          <w:szCs w:val="24"/>
-        </w:rPr>
-        <w:t xml:space="preserve">s. This relation is of type </w:t>
-      </w:r>
-      <w:r>
-        <w:rPr>
-          <w:rFonts w:cs="Times New Roman"/>
-          <w:i/>
-          <w:szCs w:val="24"/>
-        </w:rPr>
-        <w:t>Many-to-many</w:t>
-      </w:r>
-      <w:r>
-        <w:rPr>
-          <w:rFonts w:cs="Times New Roman"/>
-          <w:szCs w:val="24"/>
-        </w:rPr>
-        <w:t xml:space="preserve">, and it is modelled in indirect way, like it is usually done in some popular implementations: via </w:t>
-      </w:r>
-      <w:r>
-        <w:rPr>
-          <w:rFonts w:cs="Times New Roman"/>
-          <w:i/>
-          <w:szCs w:val="24"/>
-        </w:rPr>
-        <w:t>One-to-Many</w:t>
-      </w:r>
-      <w:r>
-        <w:rPr>
-          <w:rFonts w:cs="Times New Roman"/>
-          <w:szCs w:val="24"/>
-        </w:rPr>
-        <w:t xml:space="preserve"> and </w:t>
-      </w:r>
-      <w:r>
-        <w:rPr>
-          <w:rFonts w:cs="Times New Roman"/>
-          <w:i/>
-          <w:szCs w:val="24"/>
-        </w:rPr>
-        <w:t>Many-to-one</w:t>
-      </w:r>
-      <w:r>
-        <w:rPr>
-          <w:rFonts w:cs="Times New Roman"/>
-          <w:szCs w:val="24"/>
-        </w:rPr>
-        <w:t xml:space="preserve"> relation - (User) </w:t>
-      </w:r>
-      <w:r>
-        <w:rPr>
-          <w:rFonts w:cs="Times New Roman"/>
-          <w:i/>
-          <w:szCs w:val="24"/>
-        </w:rPr>
-        <w:t>One-to-many</w:t>
-      </w:r>
-      <w:r>
-        <w:rPr>
-          <w:rFonts w:cs="Times New Roman"/>
-          <w:szCs w:val="24"/>
-        </w:rPr>
-        <w:t xml:space="preserve"> (Invitation) </w:t>
-      </w:r>
-      <w:r>
-        <w:rPr>
-          <w:rFonts w:cs="Times New Roman"/>
-          <w:i/>
-          <w:szCs w:val="24"/>
-        </w:rPr>
-        <w:t>Many-to-one</w:t>
-      </w:r>
-      <w:r>
-        <w:rPr>
-          <w:rFonts w:cs="Times New Roman"/>
-          <w:szCs w:val="24"/>
-        </w:rPr>
-        <w:t xml:space="preserve"> (Event). </w:t>
+        <w:t>One-to-one</w:t>
+      </w:r>
+      <w:r>
+        <w:rPr>
+          <w:rFonts w:cs="Times New Roman"/>
+          <w:szCs w:val="24"/>
+        </w:rPr>
+        <w:t xml:space="preserve"> relation is added to the database.</w:t>
       </w:r>
     </w:p>
     <w:p>
@@ -3771,17 +4204,24 @@
       <w:r>
         <w:rPr>
           <w:rFonts w:cs="Times New Roman"/>
+          <w:szCs w:val="24"/>
+        </w:rPr>
+        <w:t xml:space="preserve">Note: Although an </w:t>
+      </w:r>
+      <w:r>
+        <w:rPr>
+          <w:rFonts w:cs="Times New Roman"/>
           <w:i/>
           <w:szCs w:val="24"/>
         </w:rPr>
-        <w:t>User</w:t>
-      </w:r>
-      <w:r>
-        <w:rPr>
-          <w:rFonts w:cs="Times New Roman"/>
-          <w:szCs w:val="24"/>
-        </w:rPr>
-        <w:t xml:space="preserve"> may participate in many </w:t>
+        <w:t>Authority</w:t>
+      </w:r>
+      <w:r>
+        <w:rPr>
+          <w:rFonts w:cs="Times New Roman"/>
+          <w:szCs w:val="24"/>
+        </w:rPr>
+        <w:t xml:space="preserve"> may take many </w:t>
       </w:r>
       <w:r>
         <w:rPr>
@@ -3789,14 +4229,14 @@
           <w:i/>
           <w:szCs w:val="24"/>
         </w:rPr>
-        <w:t>Event</w:t>
-      </w:r>
-      <w:r>
-        <w:rPr>
-          <w:rFonts w:cs="Times New Roman"/>
-          <w:szCs w:val="24"/>
-        </w:rPr>
-        <w:t xml:space="preserve">s, and </w:t>
+        <w:t>Jobs</w:t>
+      </w:r>
+      <w:r>
+        <w:rPr>
+          <w:rFonts w:cs="Times New Roman"/>
+          <w:szCs w:val="24"/>
+        </w:rPr>
+        <w:t xml:space="preserve"> and make many </w:t>
       </w:r>
       <w:r>
         <w:rPr>
@@ -3804,14 +4244,21 @@
           <w:i/>
           <w:szCs w:val="24"/>
         </w:rPr>
-        <w:t>Event</w:t>
-      </w:r>
-      <w:r>
-        <w:rPr>
-          <w:rFonts w:cs="Times New Roman"/>
-          <w:szCs w:val="24"/>
-        </w:rPr>
-        <w:t xml:space="preserve">s may have many participants. In similar fashion, like in last example, </w:t>
+        <w:t>Review</w:t>
+      </w:r>
+      <w:r>
+        <w:rPr>
+          <w:rFonts w:cs="Times New Roman"/>
+          <w:szCs w:val="24"/>
+        </w:rPr>
+        <w:t>s</w:t>
+      </w:r>
+      <w:r>
+        <w:rPr>
+          <w:rFonts w:cs="Times New Roman"/>
+          <w:szCs w:val="24"/>
+        </w:rPr>
+        <w:t xml:space="preserve"> by the database design, in software implementation we limited the amount of </w:t>
       </w:r>
       <w:r>
         <w:rPr>
@@ -3819,14 +4266,14 @@
           <w:i/>
           <w:szCs w:val="24"/>
         </w:rPr>
-        <w:t>Many-to-many</w:t>
-      </w:r>
-      <w:r>
-        <w:rPr>
-          <w:rFonts w:cs="Times New Roman"/>
-          <w:szCs w:val="24"/>
-        </w:rPr>
-        <w:t xml:space="preserve"> relation is implemented as follows:                      (User) </w:t>
+        <w:t>Job</w:t>
+      </w:r>
+      <w:r>
+        <w:rPr>
+          <w:rFonts w:cs="Times New Roman"/>
+          <w:szCs w:val="24"/>
+        </w:rPr>
+        <w:t xml:space="preserve">s to be taken to one. The </w:t>
       </w:r>
       <w:r>
         <w:rPr>
@@ -3834,30 +4281,14 @@
           <w:i/>
           <w:szCs w:val="24"/>
         </w:rPr>
-        <w:t>One-to-many</w:t>
-      </w:r>
-      <w:r>
-        <w:rPr>
-          <w:rFonts w:cs="Times New Roman"/>
-          <w:szCs w:val="24"/>
-        </w:rPr>
-        <w:t xml:space="preserve"> (</w:t>
-      </w:r>
-      <w:proofErr w:type="spellStart"/>
-      <w:r>
-        <w:rPr>
-          <w:rFonts w:cs="Times New Roman"/>
-          <w:szCs w:val="24"/>
-        </w:rPr>
-        <w:t>EventList</w:t>
-      </w:r>
-      <w:proofErr w:type="spellEnd"/>
-      <w:r>
-        <w:rPr>
-          <w:rFonts w:cs="Times New Roman"/>
-          <w:szCs w:val="24"/>
-        </w:rPr>
-        <w:t xml:space="preserve">) </w:t>
+        <w:t>Job</w:t>
+      </w:r>
+      <w:r>
+        <w:rPr>
+          <w:rFonts w:cs="Times New Roman"/>
+          <w:szCs w:val="24"/>
+        </w:rPr>
+        <w:t xml:space="preserve"> needs to be reviewed in order to allow the </w:t>
       </w:r>
       <w:r>
         <w:rPr>
@@ -3865,31 +4296,29 @@
           <w:i/>
           <w:szCs w:val="24"/>
         </w:rPr>
-        <w:t>Many-to-one</w:t>
-      </w:r>
-      <w:r>
-        <w:rPr>
-          <w:rFonts w:cs="Times New Roman"/>
-          <w:szCs w:val="24"/>
-        </w:rPr>
-        <w:t xml:space="preserve"> (Event).</w:t>
-      </w:r>
-    </w:p>
-    <w:p>
-      <w:pPr>
-        <w:spacing w:line="360" w:lineRule="auto"/>
-        <w:ind w:firstLine="720"/>
-        <w:rPr>
-          <w:rFonts w:cs="Times New Roman"/>
-          <w:szCs w:val="24"/>
-        </w:rPr>
-      </w:pPr>
-      <w:r>
-        <w:rPr>
-          <w:rFonts w:cs="Times New Roman"/>
-          <w:szCs w:val="24"/>
-        </w:rPr>
-        <w:t xml:space="preserve">Similarly, for one Event many Weather data (for many hours) can be provided, and also one Weather data may correspond </w:t>
+        <w:t>Authority</w:t>
+      </w:r>
+      <w:r>
+        <w:rPr>
+          <w:rFonts w:cs="Times New Roman"/>
+          <w:szCs w:val="24"/>
+        </w:rPr>
+        <w:t xml:space="preserve"> to take another </w:t>
+      </w:r>
+      <w:r>
+        <w:rPr>
+          <w:rFonts w:cs="Times New Roman"/>
+          <w:i/>
+          <w:szCs w:val="24"/>
+        </w:rPr>
+        <w:t>Job</w:t>
+      </w:r>
+      <w:r>
+        <w:rPr>
+          <w:rFonts w:cs="Times New Roman"/>
+          <w:szCs w:val="24"/>
+        </w:rPr>
+        <w:t>. In this way we prohibited Authorities from greedy actions, for instance – taking all the jobs for (her</w:t>
       </w:r>
       <w:proofErr w:type="gramStart"/>
       <w:r>
@@ -3897,7 +4326,7 @@
           <w:rFonts w:cs="Times New Roman"/>
           <w:szCs w:val="24"/>
         </w:rPr>
-        <w:t>to</w:t>
+        <w:t>)himself</w:t>
       </w:r>
       <w:proofErr w:type="gramEnd"/>
       <w:r>
@@ -3905,68 +4334,7 @@
           <w:rFonts w:cs="Times New Roman"/>
           <w:szCs w:val="24"/>
         </w:rPr>
-        <w:t xml:space="preserve"> many Events (if they are overlapping in time). </w:t>
-      </w:r>
-      <w:r>
-        <w:rPr>
-          <w:rFonts w:cs="Times New Roman"/>
-          <w:i/>
-          <w:szCs w:val="24"/>
-        </w:rPr>
-        <w:t>Many-to-many</w:t>
-      </w:r>
-      <w:r>
-        <w:rPr>
-          <w:rFonts w:cs="Times New Roman"/>
-          <w:szCs w:val="24"/>
-        </w:rPr>
-        <w:t xml:space="preserve"> relation is implemented as follows:                                                                (Event) </w:t>
-      </w:r>
-      <w:r>
-        <w:rPr>
-          <w:rFonts w:cs="Times New Roman"/>
-          <w:i/>
-          <w:szCs w:val="24"/>
-        </w:rPr>
-        <w:t>One-to-many</w:t>
-      </w:r>
-      <w:r>
-        <w:rPr>
-          <w:rFonts w:cs="Times New Roman"/>
-          <w:szCs w:val="24"/>
-        </w:rPr>
-        <w:t xml:space="preserve"> (</w:t>
-      </w:r>
-      <w:proofErr w:type="spellStart"/>
-      <w:r>
-        <w:rPr>
-          <w:rFonts w:cs="Times New Roman"/>
-          <w:szCs w:val="24"/>
-        </w:rPr>
-        <w:t>Event_has_Weather</w:t>
-      </w:r>
-      <w:proofErr w:type="spellEnd"/>
-      <w:r>
-        <w:rPr>
-          <w:rFonts w:cs="Times New Roman"/>
-          <w:szCs w:val="24"/>
-        </w:rPr>
-        <w:t xml:space="preserve"> Data) </w:t>
-      </w:r>
-      <w:r>
-        <w:rPr>
-          <w:rFonts w:cs="Times New Roman"/>
-          <w:i/>
-          <w:szCs w:val="24"/>
-        </w:rPr>
-        <w:t>Many-to-one</w:t>
-      </w:r>
-      <w:r>
-        <w:rPr>
-          <w:rFonts w:cs="Times New Roman"/>
-          <w:szCs w:val="24"/>
-        </w:rPr>
-        <w:t xml:space="preserve"> (Weather Data).</w:t>
+        <w:t>.</w:t>
       </w:r>
     </w:p>
     <w:p>
@@ -3978,13 +4346,13 @@
         </w:numPr>
         <w:spacing w:line="256" w:lineRule="auto"/>
       </w:pPr>
-      <w:bookmarkStart w:id="24" w:name="_Toc405745668"/>
-      <w:bookmarkStart w:id="25" w:name="_Toc420181250"/>
+      <w:bookmarkStart w:id="20" w:name="_Toc405745668"/>
+      <w:bookmarkStart w:id="21" w:name="_Toc420181250"/>
       <w:r>
         <w:t>LOGICAL DESIGN</w:t>
       </w:r>
-      <w:bookmarkEnd w:id="24"/>
-      <w:bookmarkEnd w:id="25"/>
+      <w:bookmarkEnd w:id="20"/>
+      <w:bookmarkEnd w:id="21"/>
     </w:p>
     <w:p>
       <w:pPr>
@@ -4000,1094 +4368,21 @@
           <w:rFonts w:cs="Times New Roman"/>
           <w:szCs w:val="24"/>
         </w:rPr>
-        <w:t xml:space="preserve">Logical Design has the aim to better represent the database structure of our system, but, in order to build this model from the ER diagram drawn above, we have to perform some transformations. </w:t>
-      </w:r>
-    </w:p>
-    <w:p>
-      <w:pPr>
-        <w:pStyle w:val="Heading3"/>
-        <w:numPr>
-          <w:ilvl w:val="2"/>
-          <w:numId w:val="2"/>
-        </w:numPr>
-        <w:spacing w:before="200" w:line="360" w:lineRule="auto"/>
-        <w:rPr>
-          <w:rFonts w:ascii="Times New Roman" w:hAnsi="Times New Roman" w:cs="Times New Roman"/>
-        </w:rPr>
-      </w:pPr>
-      <w:bookmarkStart w:id="26" w:name="_Toc405745669"/>
-      <w:bookmarkStart w:id="27" w:name="_Toc420181251"/>
-      <w:r>
-        <w:rPr>
-          <w:rFonts w:ascii="Times New Roman" w:hAnsi="Times New Roman" w:cs="Times New Roman"/>
-        </w:rPr>
-        <w:t>TRANSLATION TO LOGICAL MODEL</w:t>
-      </w:r>
-      <w:bookmarkEnd w:id="26"/>
-      <w:bookmarkEnd w:id="27"/>
-    </w:p>
-    <w:p>
-      <w:pPr>
-        <w:pStyle w:val="ListParagraph"/>
-        <w:numPr>
-          <w:ilvl w:val="0"/>
-          <w:numId w:val="5"/>
-        </w:numPr>
-        <w:spacing w:line="360" w:lineRule="auto"/>
-        <w:rPr>
-          <w:rFonts w:ascii="Times New Roman" w:hAnsi="Times New Roman" w:cs="Times New Roman"/>
-          <w:szCs w:val="24"/>
-        </w:rPr>
-      </w:pPr>
-      <w:r>
-        <w:rPr>
-          <w:rFonts w:cs="Times New Roman"/>
-          <w:szCs w:val="24"/>
-        </w:rPr>
-        <w:t>User table: Relation ‘Invited’ is a n</w:t>
-      </w:r>
-      <w:proofErr w:type="gramStart"/>
-      <w:r>
-        <w:rPr>
-          <w:rFonts w:cs="Times New Roman"/>
-          <w:szCs w:val="24"/>
-        </w:rPr>
-        <w:t>:m</w:t>
-      </w:r>
-      <w:proofErr w:type="gramEnd"/>
-      <w:r>
-        <w:rPr>
-          <w:rFonts w:cs="Times New Roman"/>
-          <w:szCs w:val="24"/>
-        </w:rPr>
-        <w:t xml:space="preserve"> relation so it is modeled trough the Invitation table, relation between User and Invitation table is 1:n relation that maps           </w:t>
-      </w:r>
-      <w:proofErr w:type="spellStart"/>
-      <w:r>
-        <w:rPr>
-          <w:rFonts w:cs="Times New Roman"/>
-          <w:szCs w:val="24"/>
-        </w:rPr>
-        <w:t>idUser</w:t>
-      </w:r>
-      <w:proofErr w:type="spellEnd"/>
-      <w:r>
-        <w:rPr>
-          <w:rFonts w:cs="Times New Roman"/>
-          <w:szCs w:val="24"/>
-        </w:rPr>
-        <w:t>(</w:t>
-      </w:r>
-      <w:proofErr w:type="spellStart"/>
-      <w:r>
-        <w:rPr>
-          <w:rFonts w:cs="Times New Roman"/>
-          <w:szCs w:val="24"/>
-        </w:rPr>
-        <w:t>User:PK</w:t>
-      </w:r>
-      <w:proofErr w:type="spellEnd"/>
-      <w:r>
-        <w:rPr>
-          <w:rFonts w:cs="Times New Roman"/>
-          <w:szCs w:val="24"/>
-        </w:rPr>
-        <w:t>)-&gt;invited(</w:t>
-      </w:r>
-      <w:proofErr w:type="spellStart"/>
-      <w:r>
-        <w:rPr>
-          <w:rFonts w:cs="Times New Roman"/>
-          <w:szCs w:val="24"/>
-        </w:rPr>
-        <w:t>Invitatio:FK</w:t>
-      </w:r>
-      <w:proofErr w:type="spellEnd"/>
-      <w:r>
-        <w:rPr>
-          <w:rFonts w:cs="Times New Roman"/>
-          <w:szCs w:val="24"/>
-        </w:rPr>
-        <w:t>). Relation ‘Owns’ is a 1</w:t>
-      </w:r>
-      <w:proofErr w:type="gramStart"/>
-      <w:r>
-        <w:rPr>
-          <w:rFonts w:cs="Times New Roman"/>
-          <w:szCs w:val="24"/>
-        </w:rPr>
-        <w:t>:n</w:t>
-      </w:r>
-      <w:proofErr w:type="gramEnd"/>
-      <w:r>
-        <w:rPr>
-          <w:rFonts w:cs="Times New Roman"/>
-          <w:szCs w:val="24"/>
-        </w:rPr>
-        <w:t xml:space="preserve"> relation that maps </w:t>
-      </w:r>
-      <w:proofErr w:type="spellStart"/>
-      <w:r>
-        <w:rPr>
-          <w:rFonts w:cs="Times New Roman"/>
-          <w:szCs w:val="24"/>
-        </w:rPr>
-        <w:t>idUser</w:t>
-      </w:r>
-      <w:proofErr w:type="spellEnd"/>
-      <w:r>
-        <w:rPr>
-          <w:rFonts w:cs="Times New Roman"/>
-          <w:szCs w:val="24"/>
-        </w:rPr>
-        <w:t>(</w:t>
-      </w:r>
-      <w:proofErr w:type="spellStart"/>
-      <w:r>
-        <w:rPr>
-          <w:rFonts w:cs="Times New Roman"/>
-          <w:szCs w:val="24"/>
-        </w:rPr>
-        <w:t>User:PK</w:t>
-      </w:r>
-      <w:proofErr w:type="spellEnd"/>
-      <w:r>
-        <w:rPr>
-          <w:rFonts w:cs="Times New Roman"/>
-          <w:szCs w:val="24"/>
-        </w:rPr>
-        <w:t>)-&gt;owner(</w:t>
-      </w:r>
-      <w:proofErr w:type="spellStart"/>
-      <w:r>
-        <w:rPr>
-          <w:rFonts w:cs="Times New Roman"/>
-          <w:szCs w:val="24"/>
-        </w:rPr>
-        <w:t>Event:FK</w:t>
-      </w:r>
-      <w:proofErr w:type="spellEnd"/>
-      <w:r>
-        <w:rPr>
-          <w:rFonts w:cs="Times New Roman"/>
-          <w:szCs w:val="24"/>
-        </w:rPr>
-        <w:t>). Relation ‘</w:t>
-      </w:r>
-      <w:proofErr w:type="spellStart"/>
-      <w:r>
-        <w:rPr>
-          <w:rFonts w:cs="Times New Roman"/>
-          <w:szCs w:val="24"/>
-        </w:rPr>
-        <w:t>OwnedEvents</w:t>
-      </w:r>
-      <w:proofErr w:type="spellEnd"/>
-      <w:r>
-        <w:rPr>
-          <w:rFonts w:cs="Times New Roman"/>
-          <w:szCs w:val="24"/>
-        </w:rPr>
-        <w:t xml:space="preserve">’ </w:t>
-      </w:r>
-      <w:proofErr w:type="gramStart"/>
-      <w:r>
-        <w:rPr>
-          <w:rFonts w:cs="Times New Roman"/>
-          <w:szCs w:val="24"/>
-        </w:rPr>
-        <w:t>is  a</w:t>
-      </w:r>
-      <w:proofErr w:type="gramEnd"/>
-      <w:r>
-        <w:rPr>
-          <w:rFonts w:cs="Times New Roman"/>
-          <w:szCs w:val="24"/>
-        </w:rPr>
-        <w:t xml:space="preserve"> 1:1 relation that maps </w:t>
-      </w:r>
-      <w:proofErr w:type="spellStart"/>
-      <w:r>
-        <w:rPr>
-          <w:rFonts w:cs="Times New Roman"/>
-          <w:szCs w:val="24"/>
-        </w:rPr>
-        <w:lastRenderedPageBreak/>
-        <w:t>idUser</w:t>
-      </w:r>
-      <w:proofErr w:type="spellEnd"/>
-      <w:r>
-        <w:rPr>
-          <w:rFonts w:cs="Times New Roman"/>
-          <w:szCs w:val="24"/>
-        </w:rPr>
-        <w:t>(</w:t>
-      </w:r>
-      <w:proofErr w:type="spellStart"/>
-      <w:r>
-        <w:rPr>
-          <w:rFonts w:cs="Times New Roman"/>
-          <w:szCs w:val="24"/>
-        </w:rPr>
-        <w:t>User:PK</w:t>
-      </w:r>
-      <w:proofErr w:type="spellEnd"/>
-      <w:r>
-        <w:rPr>
-          <w:rFonts w:cs="Times New Roman"/>
-          <w:szCs w:val="24"/>
-        </w:rPr>
-        <w:t>)-&gt;</w:t>
-      </w:r>
-      <w:proofErr w:type="spellStart"/>
-      <w:r>
-        <w:rPr>
-          <w:rFonts w:cs="Times New Roman"/>
-          <w:szCs w:val="24"/>
-        </w:rPr>
-        <w:t>idEventList</w:t>
-      </w:r>
-      <w:proofErr w:type="spellEnd"/>
-      <w:r>
-        <w:rPr>
-          <w:rFonts w:cs="Times New Roman"/>
-          <w:szCs w:val="24"/>
-        </w:rPr>
-        <w:t>(</w:t>
-      </w:r>
-      <w:proofErr w:type="spellStart"/>
-      <w:r>
-        <w:rPr>
-          <w:rFonts w:cs="Times New Roman"/>
-          <w:szCs w:val="24"/>
-        </w:rPr>
-        <w:t>EventList:PK</w:t>
-      </w:r>
-      <w:proofErr w:type="spellEnd"/>
-      <w:r>
-        <w:rPr>
-          <w:rFonts w:cs="Times New Roman"/>
-          <w:szCs w:val="24"/>
-        </w:rPr>
-        <w:t xml:space="preserve">). </w:t>
-      </w:r>
-      <w:proofErr w:type="spellStart"/>
-      <w:r>
-        <w:rPr>
-          <w:rFonts w:cs="Times New Roman"/>
-          <w:szCs w:val="24"/>
-        </w:rPr>
-        <w:t>Relatiom</w:t>
-      </w:r>
-      <w:proofErr w:type="spellEnd"/>
-      <w:r>
-        <w:rPr>
-          <w:rFonts w:cs="Times New Roman"/>
-          <w:szCs w:val="24"/>
-        </w:rPr>
-        <w:t xml:space="preserve"> ‘</w:t>
-      </w:r>
-      <w:proofErr w:type="spellStart"/>
-      <w:r>
-        <w:rPr>
-          <w:rFonts w:cs="Times New Roman"/>
-          <w:szCs w:val="24"/>
-        </w:rPr>
-        <w:t>OtherEvents</w:t>
-      </w:r>
-      <w:proofErr w:type="spellEnd"/>
-      <w:r>
-        <w:rPr>
-          <w:rFonts w:cs="Times New Roman"/>
-          <w:szCs w:val="24"/>
-        </w:rPr>
-        <w:t xml:space="preserve">’ is a 1:1 relation that maps </w:t>
-      </w:r>
-      <w:proofErr w:type="spellStart"/>
-      <w:proofErr w:type="gramStart"/>
-      <w:r>
-        <w:rPr>
-          <w:rFonts w:cs="Times New Roman"/>
-          <w:szCs w:val="24"/>
-        </w:rPr>
-        <w:t>idUser</w:t>
-      </w:r>
-      <w:proofErr w:type="spellEnd"/>
-      <w:r>
-        <w:rPr>
-          <w:rFonts w:cs="Times New Roman"/>
-          <w:szCs w:val="24"/>
-        </w:rPr>
-        <w:t>(</w:t>
-      </w:r>
-      <w:proofErr w:type="spellStart"/>
-      <w:proofErr w:type="gramEnd"/>
-      <w:r>
-        <w:rPr>
-          <w:rFonts w:cs="Times New Roman"/>
-          <w:szCs w:val="24"/>
-        </w:rPr>
-        <w:t>User:PK</w:t>
-      </w:r>
-      <w:proofErr w:type="spellEnd"/>
-      <w:r>
-        <w:rPr>
-          <w:rFonts w:cs="Times New Roman"/>
-          <w:szCs w:val="24"/>
-        </w:rPr>
-        <w:t>)-&gt;</w:t>
-      </w:r>
-      <w:proofErr w:type="spellStart"/>
-      <w:r>
-        <w:rPr>
-          <w:rFonts w:cs="Times New Roman"/>
-          <w:szCs w:val="24"/>
-        </w:rPr>
-        <w:t>idEventList</w:t>
-      </w:r>
-      <w:proofErr w:type="spellEnd"/>
-      <w:r>
-        <w:rPr>
-          <w:rFonts w:cs="Times New Roman"/>
-          <w:szCs w:val="24"/>
-        </w:rPr>
-        <w:t>(</w:t>
-      </w:r>
-      <w:proofErr w:type="spellStart"/>
-      <w:r>
-        <w:rPr>
-          <w:rFonts w:cs="Times New Roman"/>
-          <w:szCs w:val="24"/>
-        </w:rPr>
-        <w:t>EventList:PK</w:t>
-      </w:r>
-      <w:proofErr w:type="spellEnd"/>
-      <w:r>
-        <w:rPr>
-          <w:rFonts w:cs="Times New Roman"/>
-          <w:szCs w:val="24"/>
-        </w:rPr>
-        <w:t>). 1</w:t>
-      </w:r>
-      <w:proofErr w:type="gramStart"/>
-      <w:r>
-        <w:rPr>
-          <w:rFonts w:cs="Times New Roman"/>
-          <w:szCs w:val="24"/>
-        </w:rPr>
-        <w:t>:n</w:t>
-      </w:r>
-      <w:proofErr w:type="gramEnd"/>
-      <w:r>
-        <w:rPr>
-          <w:rFonts w:cs="Times New Roman"/>
-          <w:szCs w:val="24"/>
-        </w:rPr>
-        <w:t xml:space="preserve"> relation between User and </w:t>
-      </w:r>
-      <w:proofErr w:type="spellStart"/>
-      <w:r>
-        <w:rPr>
-          <w:rFonts w:cs="Times New Roman"/>
-          <w:szCs w:val="24"/>
-        </w:rPr>
-        <w:t>EventList</w:t>
-      </w:r>
-      <w:proofErr w:type="spellEnd"/>
-      <w:r>
-        <w:rPr>
-          <w:rFonts w:cs="Times New Roman"/>
-          <w:szCs w:val="24"/>
-        </w:rPr>
-        <w:t xml:space="preserve"> table is a part of a n:m relation which is modeled through </w:t>
-      </w:r>
-      <w:proofErr w:type="spellStart"/>
-      <w:r>
-        <w:rPr>
-          <w:rFonts w:cs="Times New Roman"/>
-          <w:szCs w:val="24"/>
-        </w:rPr>
-        <w:t>EventList</w:t>
-      </w:r>
-      <w:proofErr w:type="spellEnd"/>
-      <w:r>
-        <w:rPr>
-          <w:rFonts w:cs="Times New Roman"/>
-          <w:szCs w:val="24"/>
-        </w:rPr>
-        <w:t xml:space="preserve"> table, it maps </w:t>
-      </w:r>
-      <w:proofErr w:type="spellStart"/>
-      <w:r>
-        <w:rPr>
-          <w:rFonts w:cs="Times New Roman"/>
-          <w:szCs w:val="24"/>
-        </w:rPr>
-        <w:t>idUser</w:t>
-      </w:r>
-      <w:proofErr w:type="spellEnd"/>
-      <w:r>
-        <w:rPr>
-          <w:rFonts w:cs="Times New Roman"/>
-          <w:szCs w:val="24"/>
-        </w:rPr>
-        <w:t>(</w:t>
-      </w:r>
-      <w:proofErr w:type="spellStart"/>
-      <w:r>
-        <w:rPr>
-          <w:rFonts w:cs="Times New Roman"/>
-          <w:szCs w:val="24"/>
-        </w:rPr>
-        <w:t>User:PK</w:t>
-      </w:r>
-      <w:proofErr w:type="spellEnd"/>
-      <w:r>
-        <w:rPr>
-          <w:rFonts w:cs="Times New Roman"/>
-          <w:szCs w:val="24"/>
-        </w:rPr>
-        <w:t>)-&gt;</w:t>
-      </w:r>
-      <w:proofErr w:type="spellStart"/>
-      <w:r>
-        <w:rPr>
-          <w:rFonts w:cs="Times New Roman"/>
-          <w:szCs w:val="24"/>
-        </w:rPr>
-        <w:t>Event_Owner</w:t>
-      </w:r>
-      <w:proofErr w:type="spellEnd"/>
-      <w:r>
-        <w:rPr>
-          <w:rFonts w:cs="Times New Roman"/>
-          <w:szCs w:val="24"/>
-        </w:rPr>
-        <w:t>(</w:t>
-      </w:r>
-      <w:proofErr w:type="spellStart"/>
-      <w:r>
-        <w:rPr>
-          <w:rFonts w:cs="Times New Roman"/>
-          <w:szCs w:val="24"/>
-        </w:rPr>
-        <w:t>EventList:FK</w:t>
-      </w:r>
-      <w:proofErr w:type="spellEnd"/>
-      <w:r>
-        <w:rPr>
-          <w:rFonts w:cs="Times New Roman"/>
-          <w:szCs w:val="24"/>
-        </w:rPr>
-        <w:t>). Relation ‘</w:t>
-      </w:r>
-      <w:proofErr w:type="spellStart"/>
-      <w:r>
-        <w:rPr>
-          <w:rFonts w:cs="Times New Roman"/>
-          <w:szCs w:val="24"/>
-        </w:rPr>
-        <w:t>CalendarOwner</w:t>
-      </w:r>
-      <w:proofErr w:type="spellEnd"/>
-      <w:r>
-        <w:rPr>
-          <w:rFonts w:cs="Times New Roman"/>
-          <w:szCs w:val="24"/>
-        </w:rPr>
-        <w:t xml:space="preserve">’ is a 1:1 relation that maps </w:t>
-      </w:r>
-      <w:proofErr w:type="spellStart"/>
-      <w:proofErr w:type="gramStart"/>
-      <w:r>
-        <w:rPr>
-          <w:rFonts w:cs="Times New Roman"/>
-          <w:szCs w:val="24"/>
-        </w:rPr>
-        <w:t>idUser</w:t>
-      </w:r>
-      <w:proofErr w:type="spellEnd"/>
-      <w:r>
-        <w:rPr>
-          <w:rFonts w:cs="Times New Roman"/>
-          <w:szCs w:val="24"/>
-        </w:rPr>
-        <w:t>(</w:t>
-      </w:r>
-      <w:proofErr w:type="spellStart"/>
-      <w:proofErr w:type="gramEnd"/>
-      <w:r>
-        <w:rPr>
-          <w:rFonts w:cs="Times New Roman"/>
-          <w:szCs w:val="24"/>
-        </w:rPr>
-        <w:t>User:PK</w:t>
-      </w:r>
-      <w:proofErr w:type="spellEnd"/>
-      <w:r>
-        <w:rPr>
-          <w:rFonts w:cs="Times New Roman"/>
-          <w:szCs w:val="24"/>
-        </w:rPr>
-        <w:t>)-&gt;</w:t>
-      </w:r>
-      <w:proofErr w:type="spellStart"/>
-      <w:r>
-        <w:rPr>
-          <w:rFonts w:cs="Times New Roman"/>
-          <w:szCs w:val="24"/>
-        </w:rPr>
-        <w:t>idCalendar</w:t>
-      </w:r>
-      <w:proofErr w:type="spellEnd"/>
-      <w:r>
-        <w:rPr>
-          <w:rFonts w:cs="Times New Roman"/>
-          <w:szCs w:val="24"/>
-        </w:rPr>
-        <w:t>(</w:t>
-      </w:r>
-      <w:proofErr w:type="spellStart"/>
-      <w:r>
-        <w:rPr>
-          <w:rFonts w:cs="Times New Roman"/>
-          <w:szCs w:val="24"/>
-        </w:rPr>
-        <w:t>Calendar:PK</w:t>
-      </w:r>
-      <w:proofErr w:type="spellEnd"/>
-      <w:r>
-        <w:rPr>
-          <w:rFonts w:cs="Times New Roman"/>
-          <w:szCs w:val="24"/>
-        </w:rPr>
-        <w:t>).</w:t>
-      </w:r>
-    </w:p>
-    <w:p>
-      <w:pPr>
-        <w:pStyle w:val="ListParagraph"/>
-        <w:numPr>
-          <w:ilvl w:val="0"/>
-          <w:numId w:val="5"/>
-        </w:numPr>
-        <w:spacing w:line="360" w:lineRule="auto"/>
-        <w:rPr>
-          <w:rFonts w:cs="Times New Roman"/>
-          <w:szCs w:val="24"/>
-        </w:rPr>
-      </w:pPr>
-      <w:r>
-        <w:rPr>
-          <w:rFonts w:cs="Times New Roman"/>
-          <w:szCs w:val="24"/>
-        </w:rPr>
-        <w:t>Calendar table: Relation ‘</w:t>
-      </w:r>
-      <w:proofErr w:type="spellStart"/>
-      <w:r>
-        <w:rPr>
-          <w:rFonts w:cs="Times New Roman"/>
-          <w:szCs w:val="24"/>
-        </w:rPr>
-        <w:t>AppearsIn</w:t>
-      </w:r>
-      <w:proofErr w:type="spellEnd"/>
-      <w:r>
-        <w:rPr>
-          <w:rFonts w:cs="Times New Roman"/>
-          <w:szCs w:val="24"/>
-        </w:rPr>
-        <w:t xml:space="preserve">’ is a 1:n relation that maps </w:t>
-      </w:r>
-      <w:proofErr w:type="spellStart"/>
-      <w:r>
-        <w:rPr>
-          <w:rFonts w:cs="Times New Roman"/>
-          <w:szCs w:val="24"/>
-        </w:rPr>
-        <w:t>idCalendar</w:t>
-      </w:r>
-      <w:proofErr w:type="spellEnd"/>
-      <w:r>
-        <w:rPr>
-          <w:rFonts w:cs="Times New Roman"/>
-          <w:szCs w:val="24"/>
-        </w:rPr>
-        <w:t>(</w:t>
-      </w:r>
-      <w:proofErr w:type="spellStart"/>
-      <w:r>
-        <w:rPr>
-          <w:rFonts w:cs="Times New Roman"/>
-          <w:szCs w:val="24"/>
-        </w:rPr>
-        <w:t>Calendar:PK</w:t>
-      </w:r>
-      <w:proofErr w:type="spellEnd"/>
-      <w:r>
-        <w:rPr>
-          <w:rFonts w:cs="Times New Roman"/>
-          <w:szCs w:val="24"/>
-        </w:rPr>
-        <w:t>) + owner(</w:t>
-      </w:r>
-      <w:proofErr w:type="spellStart"/>
-      <w:r>
-        <w:rPr>
-          <w:rFonts w:cs="Times New Roman"/>
-          <w:szCs w:val="24"/>
-        </w:rPr>
-        <w:t>Calendar:FK</w:t>
-      </w:r>
-      <w:proofErr w:type="spellEnd"/>
-      <w:r>
-        <w:rPr>
-          <w:rFonts w:cs="Times New Roman"/>
-          <w:szCs w:val="24"/>
-        </w:rPr>
-        <w:t xml:space="preserve">) -&gt; </w:t>
-      </w:r>
-      <w:proofErr w:type="spellStart"/>
-      <w:r>
-        <w:rPr>
-          <w:rFonts w:cs="Times New Roman"/>
-          <w:szCs w:val="24"/>
-        </w:rPr>
-        <w:t>Event_idEvent</w:t>
-      </w:r>
-      <w:proofErr w:type="spellEnd"/>
-      <w:r>
-        <w:rPr>
-          <w:rFonts w:cs="Times New Roman"/>
-          <w:szCs w:val="24"/>
-        </w:rPr>
-        <w:t>(</w:t>
-      </w:r>
-      <w:proofErr w:type="spellStart"/>
-      <w:r>
-        <w:rPr>
-          <w:rFonts w:cs="Times New Roman"/>
-          <w:szCs w:val="24"/>
-        </w:rPr>
-        <w:t>EventList:FK</w:t>
-      </w:r>
-      <w:proofErr w:type="spellEnd"/>
-      <w:r>
-        <w:rPr>
-          <w:rFonts w:cs="Times New Roman"/>
-          <w:szCs w:val="24"/>
-        </w:rPr>
-        <w:t xml:space="preserve">) + </w:t>
-      </w:r>
-      <w:proofErr w:type="spellStart"/>
-      <w:r>
-        <w:rPr>
-          <w:rFonts w:cs="Times New Roman"/>
-          <w:szCs w:val="24"/>
-        </w:rPr>
-        <w:t>Event_owner</w:t>
-      </w:r>
-      <w:proofErr w:type="spellEnd"/>
-      <w:r>
-        <w:rPr>
-          <w:rFonts w:cs="Times New Roman"/>
-          <w:szCs w:val="24"/>
-        </w:rPr>
-        <w:t>(</w:t>
-      </w:r>
-      <w:proofErr w:type="spellStart"/>
-      <w:r>
-        <w:rPr>
-          <w:rFonts w:cs="Times New Roman"/>
-          <w:szCs w:val="24"/>
-        </w:rPr>
-        <w:t>EventList:FK</w:t>
-      </w:r>
-      <w:proofErr w:type="spellEnd"/>
-      <w:r>
-        <w:rPr>
-          <w:rFonts w:cs="Times New Roman"/>
-          <w:szCs w:val="24"/>
-        </w:rPr>
-        <w:t>) which is used to map events owned by multiple users that are a part of a public calendars and are also themselves marked as public.</w:t>
-      </w:r>
-    </w:p>
-    <w:p>
-      <w:pPr>
-        <w:pStyle w:val="ListParagraph"/>
-        <w:numPr>
-          <w:ilvl w:val="0"/>
-          <w:numId w:val="5"/>
-        </w:numPr>
-        <w:spacing w:line="360" w:lineRule="auto"/>
-        <w:rPr>
-          <w:rFonts w:cs="Times New Roman"/>
-          <w:szCs w:val="24"/>
-        </w:rPr>
-      </w:pPr>
-      <w:r>
-        <w:rPr>
-          <w:rFonts w:cs="Times New Roman"/>
-          <w:szCs w:val="24"/>
-        </w:rPr>
-        <w:t>Event table: Relation 1</w:t>
-      </w:r>
-      <w:proofErr w:type="gramStart"/>
-      <w:r>
-        <w:rPr>
-          <w:rFonts w:cs="Times New Roman"/>
-          <w:szCs w:val="24"/>
-        </w:rPr>
-        <w:t>:n</w:t>
-      </w:r>
-      <w:proofErr w:type="gramEnd"/>
-      <w:r>
-        <w:rPr>
-          <w:rFonts w:cs="Times New Roman"/>
-          <w:szCs w:val="24"/>
-        </w:rPr>
-        <w:t xml:space="preserve"> between Event and Invitation is a part of n:m relation that connects users and events through invitations. It maps (</w:t>
-      </w:r>
-      <w:proofErr w:type="spellStart"/>
-      <w:r>
-        <w:rPr>
-          <w:rFonts w:cs="Times New Roman"/>
-          <w:szCs w:val="24"/>
-        </w:rPr>
-        <w:t>event+owner</w:t>
-      </w:r>
-      <w:proofErr w:type="spellEnd"/>
-      <w:proofErr w:type="gramStart"/>
-      <w:r>
-        <w:rPr>
-          <w:rFonts w:cs="Times New Roman"/>
-          <w:szCs w:val="24"/>
-        </w:rPr>
-        <w:t>)(</w:t>
-      </w:r>
-      <w:proofErr w:type="spellStart"/>
-      <w:proofErr w:type="gramEnd"/>
-      <w:r>
-        <w:rPr>
-          <w:rFonts w:cs="Times New Roman"/>
-          <w:szCs w:val="24"/>
-        </w:rPr>
-        <w:t>Invitation:CK</w:t>
-      </w:r>
-      <w:proofErr w:type="spellEnd"/>
-      <w:r>
-        <w:rPr>
-          <w:rFonts w:cs="Times New Roman"/>
-          <w:szCs w:val="24"/>
-        </w:rPr>
-        <w:t>)-&gt;</w:t>
-      </w:r>
-      <w:proofErr w:type="spellStart"/>
-      <w:r>
-        <w:rPr>
-          <w:rFonts w:cs="Times New Roman"/>
-          <w:szCs w:val="24"/>
-        </w:rPr>
-        <w:t>idEvent</w:t>
-      </w:r>
-      <w:proofErr w:type="spellEnd"/>
-      <w:r>
-        <w:rPr>
-          <w:rFonts w:cs="Times New Roman"/>
-          <w:szCs w:val="24"/>
-        </w:rPr>
-        <w:t>(</w:t>
-      </w:r>
-      <w:proofErr w:type="spellStart"/>
-      <w:r>
-        <w:rPr>
-          <w:rFonts w:cs="Times New Roman"/>
-          <w:szCs w:val="24"/>
-        </w:rPr>
-        <w:t>Event:PK</w:t>
-      </w:r>
-      <w:proofErr w:type="spellEnd"/>
-      <w:r>
-        <w:rPr>
-          <w:rFonts w:cs="Times New Roman"/>
-          <w:szCs w:val="24"/>
-        </w:rPr>
-        <w:t>) + owner(</w:t>
-      </w:r>
-      <w:proofErr w:type="spellStart"/>
-      <w:r>
-        <w:rPr>
-          <w:rFonts w:cs="Times New Roman"/>
-          <w:szCs w:val="24"/>
-        </w:rPr>
-        <w:t>Event:FK</w:t>
-      </w:r>
-      <w:proofErr w:type="spellEnd"/>
-      <w:r>
-        <w:rPr>
-          <w:rFonts w:cs="Times New Roman"/>
-          <w:szCs w:val="24"/>
-        </w:rPr>
-        <w:t>). Relation 1</w:t>
-      </w:r>
-      <w:proofErr w:type="gramStart"/>
-      <w:r>
-        <w:rPr>
-          <w:rFonts w:cs="Times New Roman"/>
-          <w:szCs w:val="24"/>
-        </w:rPr>
-        <w:t>:n</w:t>
-      </w:r>
-      <w:proofErr w:type="gramEnd"/>
-      <w:r>
-        <w:rPr>
-          <w:rFonts w:cs="Times New Roman"/>
-          <w:szCs w:val="24"/>
-        </w:rPr>
-        <w:t xml:space="preserve"> between Event and Event list is a part of n:m relation that maps users and events they are participants of. It maps </w:t>
-      </w:r>
-      <w:proofErr w:type="spellStart"/>
-      <w:proofErr w:type="gramStart"/>
-      <w:r>
-        <w:rPr>
-          <w:rFonts w:cs="Times New Roman"/>
-          <w:szCs w:val="24"/>
-        </w:rPr>
-        <w:t>idEvent</w:t>
-      </w:r>
-      <w:proofErr w:type="spellEnd"/>
-      <w:r>
-        <w:rPr>
-          <w:rFonts w:cs="Times New Roman"/>
-          <w:szCs w:val="24"/>
-        </w:rPr>
-        <w:t>(</w:t>
-      </w:r>
-      <w:proofErr w:type="spellStart"/>
-      <w:proofErr w:type="gramEnd"/>
-      <w:r>
-        <w:rPr>
-          <w:rFonts w:cs="Times New Roman"/>
-          <w:szCs w:val="24"/>
-        </w:rPr>
-        <w:t>Event:PK</w:t>
-      </w:r>
-      <w:proofErr w:type="spellEnd"/>
-      <w:r>
-        <w:rPr>
-          <w:rFonts w:cs="Times New Roman"/>
-          <w:szCs w:val="24"/>
-        </w:rPr>
-        <w:t>) + owner(</w:t>
-      </w:r>
-      <w:proofErr w:type="spellStart"/>
-      <w:r>
-        <w:rPr>
-          <w:rFonts w:cs="Times New Roman"/>
-          <w:szCs w:val="24"/>
-        </w:rPr>
-        <w:t>Event:FK</w:t>
-      </w:r>
-      <w:proofErr w:type="spellEnd"/>
-      <w:r>
-        <w:rPr>
-          <w:rFonts w:cs="Times New Roman"/>
-          <w:szCs w:val="24"/>
-        </w:rPr>
-        <w:t xml:space="preserve">) -&gt; </w:t>
-      </w:r>
-      <w:proofErr w:type="spellStart"/>
-      <w:r>
-        <w:rPr>
-          <w:rFonts w:cs="Times New Roman"/>
-          <w:szCs w:val="24"/>
-        </w:rPr>
-        <w:t>Event_Owner</w:t>
-      </w:r>
-      <w:proofErr w:type="spellEnd"/>
-      <w:r>
-        <w:rPr>
-          <w:rFonts w:cs="Times New Roman"/>
-          <w:szCs w:val="24"/>
-        </w:rPr>
-        <w:t>(</w:t>
-      </w:r>
-      <w:proofErr w:type="spellStart"/>
-      <w:r>
-        <w:rPr>
-          <w:rFonts w:cs="Times New Roman"/>
-          <w:szCs w:val="24"/>
-        </w:rPr>
-        <w:t>EventList:FK</w:t>
-      </w:r>
-      <w:proofErr w:type="spellEnd"/>
-      <w:r>
-        <w:rPr>
-          <w:rFonts w:cs="Times New Roman"/>
-          <w:szCs w:val="24"/>
-        </w:rPr>
-        <w:t xml:space="preserve">) + </w:t>
-      </w:r>
-      <w:proofErr w:type="spellStart"/>
-      <w:r>
-        <w:rPr>
-          <w:rFonts w:cs="Times New Roman"/>
-          <w:szCs w:val="24"/>
-        </w:rPr>
-        <w:t>idEventList</w:t>
-      </w:r>
-      <w:proofErr w:type="spellEnd"/>
-      <w:r>
-        <w:rPr>
-          <w:rFonts w:cs="Times New Roman"/>
-          <w:szCs w:val="24"/>
-        </w:rPr>
-        <w:t>(</w:t>
-      </w:r>
-      <w:proofErr w:type="spellStart"/>
-      <w:r>
-        <w:rPr>
-          <w:rFonts w:cs="Times New Roman"/>
-          <w:szCs w:val="24"/>
-        </w:rPr>
-        <w:t>EventList:PK</w:t>
-      </w:r>
-      <w:proofErr w:type="spellEnd"/>
-      <w:r>
-        <w:rPr>
-          <w:rFonts w:cs="Times New Roman"/>
-          <w:szCs w:val="24"/>
-        </w:rPr>
-        <w:t xml:space="preserve">).  Relation between Event and </w:t>
-      </w:r>
-      <w:proofErr w:type="spellStart"/>
-      <w:r>
-        <w:rPr>
-          <w:rFonts w:cs="Times New Roman"/>
-          <w:szCs w:val="24"/>
-        </w:rPr>
-        <w:t>Event_Has_WeatherData</w:t>
-      </w:r>
-      <w:proofErr w:type="spellEnd"/>
-      <w:r>
-        <w:rPr>
-          <w:rFonts w:cs="Times New Roman"/>
-          <w:szCs w:val="24"/>
-        </w:rPr>
-        <w:t xml:space="preserve"> is a part of n</w:t>
-      </w:r>
-      <w:proofErr w:type="gramStart"/>
-      <w:r>
-        <w:rPr>
-          <w:rFonts w:cs="Times New Roman"/>
-          <w:szCs w:val="24"/>
-        </w:rPr>
-        <w:t>:m</w:t>
-      </w:r>
-      <w:proofErr w:type="gramEnd"/>
-      <w:r>
-        <w:rPr>
-          <w:rFonts w:cs="Times New Roman"/>
-          <w:szCs w:val="24"/>
-        </w:rPr>
-        <w:t xml:space="preserve"> relation between Event and </w:t>
-      </w:r>
-      <w:proofErr w:type="spellStart"/>
-      <w:r>
-        <w:rPr>
-          <w:rFonts w:cs="Times New Roman"/>
-          <w:szCs w:val="24"/>
-        </w:rPr>
-        <w:t>WeatherData</w:t>
-      </w:r>
-      <w:proofErr w:type="spellEnd"/>
-      <w:r>
-        <w:rPr>
-          <w:rFonts w:cs="Times New Roman"/>
-          <w:szCs w:val="24"/>
-        </w:rPr>
-        <w:t xml:space="preserve">, it maps </w:t>
-      </w:r>
-      <w:proofErr w:type="spellStart"/>
-      <w:r>
-        <w:rPr>
-          <w:rFonts w:cs="Times New Roman"/>
-          <w:szCs w:val="24"/>
-        </w:rPr>
-        <w:t>idEvent</w:t>
-      </w:r>
-      <w:proofErr w:type="spellEnd"/>
-      <w:r>
-        <w:rPr>
-          <w:rFonts w:cs="Times New Roman"/>
-          <w:szCs w:val="24"/>
-        </w:rPr>
-        <w:t>(</w:t>
-      </w:r>
-      <w:proofErr w:type="spellStart"/>
-      <w:r>
-        <w:rPr>
-          <w:rFonts w:cs="Times New Roman"/>
-          <w:szCs w:val="24"/>
-        </w:rPr>
-        <w:t>Event:PK</w:t>
-      </w:r>
-      <w:proofErr w:type="spellEnd"/>
-      <w:r>
-        <w:rPr>
-          <w:rFonts w:cs="Times New Roman"/>
-          <w:szCs w:val="24"/>
-        </w:rPr>
-        <w:t>) + owner(</w:t>
-      </w:r>
-      <w:proofErr w:type="spellStart"/>
-      <w:r>
-        <w:rPr>
-          <w:rFonts w:cs="Times New Roman"/>
-          <w:szCs w:val="24"/>
-        </w:rPr>
-        <w:t>Event:FK</w:t>
-      </w:r>
-      <w:proofErr w:type="spellEnd"/>
-      <w:r>
-        <w:rPr>
-          <w:rFonts w:cs="Times New Roman"/>
-          <w:szCs w:val="24"/>
-        </w:rPr>
-        <w:t>) -&gt; (</w:t>
-      </w:r>
-      <w:proofErr w:type="spellStart"/>
-      <w:r>
-        <w:rPr>
-          <w:rFonts w:cs="Times New Roman"/>
-          <w:szCs w:val="24"/>
-        </w:rPr>
-        <w:t>Event_idEvent+Event_owner</w:t>
-      </w:r>
-      <w:proofErr w:type="spellEnd"/>
-      <w:r>
-        <w:rPr>
-          <w:rFonts w:cs="Times New Roman"/>
-          <w:szCs w:val="24"/>
-        </w:rPr>
-        <w:t>)(</w:t>
-      </w:r>
-      <w:proofErr w:type="spellStart"/>
-      <w:r>
-        <w:rPr>
-          <w:rFonts w:cs="Times New Roman"/>
-          <w:szCs w:val="24"/>
-        </w:rPr>
-        <w:t>Event_Has_WeatherData:CK</w:t>
-      </w:r>
-      <w:proofErr w:type="spellEnd"/>
-      <w:r>
-        <w:rPr>
-          <w:rFonts w:cs="Times New Roman"/>
-          <w:szCs w:val="24"/>
-        </w:rPr>
-        <w:t>).</w:t>
+        <w:t>Logical Design has the aim to better represent the database structure of our system, but, in order to build this model from the ER diagram drawn</w:t>
+      </w:r>
+      <w:r>
+        <w:rPr>
+          <w:rFonts w:cs="Times New Roman"/>
+          <w:szCs w:val="24"/>
+        </w:rPr>
+        <w:t xml:space="preserve"> above, we have to perform some </w:t>
+      </w:r>
+      <w:r>
+        <w:rPr>
+          <w:rFonts w:cs="Times New Roman"/>
+          <w:szCs w:val="24"/>
+        </w:rPr>
+        <w:t xml:space="preserve">transformations. </w:t>
       </w:r>
     </w:p>
     <w:p>
@@ -5104,725 +4399,45 @@
           <w:rFonts w:cs="Times New Roman"/>
           <w:szCs w:val="24"/>
         </w:rPr>
-        <w:t>The final model has the following physical structure:</w:t>
-      </w:r>
-    </w:p>
-    <w:p>
-      <w:pPr>
-        <w:keepNext/>
-        <w:spacing w:line="360" w:lineRule="auto"/>
-        <w:ind w:firstLine="720"/>
-      </w:pPr>
-      <w:r>
-        <w:rPr>
-          <w:noProof/>
-          <w:lang w:eastAsia="en-GB"/>
-        </w:rPr>
-        <w:drawing>
-          <wp:inline distT="0" distB="0" distL="0" distR="0" wp14:anchorId="4A9B151B" wp14:editId="79515689">
-            <wp:extent cx="4949825" cy="1232535"/>
-            <wp:effectExtent l="0" t="0" r="3175" b="5715"/>
-            <wp:docPr id="12" name="Picture 12"/>
-            <wp:cNvGraphicFramePr>
-              <a:graphicFrameLocks xmlns:a="http://schemas.openxmlformats.org/drawingml/2006/main" noChangeAspect="1"/>
-            </wp:cNvGraphicFramePr>
-            <a:graphic xmlns:a="http://schemas.openxmlformats.org/drawingml/2006/main">
-              <a:graphicData uri="http://schemas.openxmlformats.org/drawingml/2006/picture">
-                <pic:pic xmlns:pic="http://schemas.openxmlformats.org/drawingml/2006/picture">
-                  <pic:nvPicPr>
-                    <pic:cNvPr id="0" name="Picture 5"/>
-                    <pic:cNvPicPr>
-                      <a:picLocks noChangeAspect="1" noChangeArrowheads="1"/>
-                    </pic:cNvPicPr>
-                  </pic:nvPicPr>
-                  <pic:blipFill>
-                    <a:blip r:embed="rId15">
-                      <a:extLst>
-                        <a:ext uri="{28A0092B-C50C-407E-A947-70E740481C1C}">
-                          <a14:useLocalDpi xmlns:a14="http://schemas.microsoft.com/office/drawing/2010/main" val="0"/>
-                        </a:ext>
-                      </a:extLst>
-                    </a:blip>
-                    <a:srcRect l="16495" t="66016" r="49313" b="18925"/>
-                    <a:stretch>
-                      <a:fillRect/>
-                    </a:stretch>
-                  </pic:blipFill>
-                  <pic:spPr bwMode="auto">
-                    <a:xfrm>
-                      <a:off x="0" y="0"/>
-                      <a:ext cx="4949825" cy="1232535"/>
-                    </a:xfrm>
-                    <a:prstGeom prst="rect">
-                      <a:avLst/>
-                    </a:prstGeom>
-                    <a:noFill/>
-                    <a:ln>
-                      <a:noFill/>
-                    </a:ln>
-                  </pic:spPr>
-                </pic:pic>
-              </a:graphicData>
-            </a:graphic>
-          </wp:inline>
-        </w:drawing>
-      </w:r>
-    </w:p>
-    <w:p>
-      <w:pPr>
-        <w:pStyle w:val="Caption"/>
-        <w:ind w:firstLine="720"/>
-      </w:pPr>
-      <w:r>
-        <w:t xml:space="preserve">                   Figure </w:t>
-      </w:r>
-      <w:r>
-        <w:fldChar w:fldCharType="begin"/>
-      </w:r>
-      <w:r>
-        <w:instrText xml:space="preserve"> SEQ Figure \* ARABIC </w:instrText>
-      </w:r>
-      <w:r>
-        <w:fldChar w:fldCharType="separate"/>
-      </w:r>
-      <w:r>
-        <w:rPr>
-          <w:noProof/>
-        </w:rPr>
-        <w:t>1</w:t>
-      </w:r>
-      <w:r>
-        <w:fldChar w:fldCharType="end"/>
-      </w:r>
-      <w:r>
-        <w:t>: User Table</w:t>
-      </w:r>
-    </w:p>
-    <w:p>
-      <w:pPr>
-        <w:ind w:firstLine="720"/>
-      </w:pPr>
-    </w:p>
-    <w:p>
-      <w:pPr>
-        <w:ind w:firstLine="720"/>
-      </w:pPr>
-    </w:p>
-    <w:p>
-      <w:pPr>
-        <w:ind w:firstLine="720"/>
-      </w:pPr>
-    </w:p>
-    <w:p>
-      <w:pPr>
-        <w:ind w:firstLine="720"/>
-      </w:pPr>
-    </w:p>
-    <w:p>
-      <w:pPr>
-        <w:keepNext/>
-        <w:ind w:firstLine="720"/>
-      </w:pPr>
-      <w:r>
-        <w:rPr>
-          <w:noProof/>
-          <w:lang w:eastAsia="en-GB"/>
-        </w:rPr>
-        <w:lastRenderedPageBreak/>
-        <w:drawing>
-          <wp:inline distT="0" distB="0" distL="0" distR="0" wp14:anchorId="3A858DD7" wp14:editId="235DB105">
-            <wp:extent cx="5099050" cy="1132840"/>
-            <wp:effectExtent l="0" t="0" r="6350" b="0"/>
-            <wp:docPr id="11" name="Picture 11"/>
-            <wp:cNvGraphicFramePr>
-              <a:graphicFrameLocks xmlns:a="http://schemas.openxmlformats.org/drawingml/2006/main" noChangeAspect="1"/>
-            </wp:cNvGraphicFramePr>
-            <a:graphic xmlns:a="http://schemas.openxmlformats.org/drawingml/2006/main">
-              <a:graphicData uri="http://schemas.openxmlformats.org/drawingml/2006/picture">
-                <pic:pic xmlns:pic="http://schemas.openxmlformats.org/drawingml/2006/picture">
-                  <pic:nvPicPr>
-                    <pic:cNvPr id="0" name="Picture 6"/>
-                    <pic:cNvPicPr>
-                      <a:picLocks noChangeAspect="1" noChangeArrowheads="1"/>
-                    </pic:cNvPicPr>
-                  </pic:nvPicPr>
-                  <pic:blipFill>
-                    <a:blip r:embed="rId16">
-                      <a:extLst>
-                        <a:ext uri="{28A0092B-C50C-407E-A947-70E740481C1C}">
-                          <a14:useLocalDpi xmlns:a14="http://schemas.microsoft.com/office/drawing/2010/main" val="0"/>
-                        </a:ext>
-                      </a:extLst>
-                    </a:blip>
-                    <a:srcRect l="16454" t="66206" r="49147" b="20197"/>
-                    <a:stretch>
-                      <a:fillRect/>
-                    </a:stretch>
-                  </pic:blipFill>
-                  <pic:spPr bwMode="auto">
-                    <a:xfrm>
-                      <a:off x="0" y="0"/>
-                      <a:ext cx="5099050" cy="1132840"/>
-                    </a:xfrm>
-                    <a:prstGeom prst="rect">
-                      <a:avLst/>
-                    </a:prstGeom>
-                    <a:noFill/>
-                    <a:ln>
-                      <a:noFill/>
-                    </a:ln>
-                  </pic:spPr>
-                </pic:pic>
-              </a:graphicData>
-            </a:graphic>
-          </wp:inline>
-        </w:drawing>
-      </w:r>
-    </w:p>
-    <w:p>
-      <w:pPr>
-        <w:pStyle w:val="Caption"/>
-        <w:tabs>
-          <w:tab w:val="left" w:pos="7500"/>
-        </w:tabs>
-        <w:ind w:firstLine="720"/>
-      </w:pPr>
-      <w:r>
-        <w:t xml:space="preserve">Figure </w:t>
-      </w:r>
-      <w:r>
-        <w:fldChar w:fldCharType="begin"/>
-      </w:r>
-      <w:r>
-        <w:instrText xml:space="preserve"> SEQ Figure \* ARABIC </w:instrText>
-      </w:r>
-      <w:r>
-        <w:fldChar w:fldCharType="separate"/>
-      </w:r>
-      <w:r>
-        <w:rPr>
-          <w:noProof/>
-        </w:rPr>
-        <w:t>2</w:t>
-      </w:r>
-      <w:r>
-        <w:fldChar w:fldCharType="end"/>
-      </w:r>
-      <w:r>
-        <w:t>: Calendars Table</w:t>
-      </w:r>
-      <w:r>
-        <w:tab/>
-      </w:r>
-    </w:p>
-    <w:p>
-      <w:pPr>
-        <w:ind w:firstLine="720"/>
-      </w:pPr>
-    </w:p>
-    <w:p>
-      <w:pPr>
-        <w:keepNext/>
-        <w:ind w:firstLine="720"/>
-      </w:pPr>
-      <w:r>
-        <w:rPr>
-          <w:noProof/>
-          <w:lang w:eastAsia="en-GB"/>
-        </w:rPr>
-        <w:drawing>
-          <wp:inline distT="0" distB="0" distL="0" distR="0" wp14:anchorId="309F5390" wp14:editId="6026D170">
-            <wp:extent cx="5039360" cy="2584450"/>
-            <wp:effectExtent l="0" t="0" r="8890" b="6350"/>
-            <wp:docPr id="10" name="Picture 10"/>
-            <wp:cNvGraphicFramePr>
-              <a:graphicFrameLocks xmlns:a="http://schemas.openxmlformats.org/drawingml/2006/main" noChangeAspect="1"/>
-            </wp:cNvGraphicFramePr>
-            <a:graphic xmlns:a="http://schemas.openxmlformats.org/drawingml/2006/main">
-              <a:graphicData uri="http://schemas.openxmlformats.org/drawingml/2006/picture">
-                <pic:pic xmlns:pic="http://schemas.openxmlformats.org/drawingml/2006/picture">
-                  <pic:nvPicPr>
-                    <pic:cNvPr id="0" name="Picture 7"/>
-                    <pic:cNvPicPr>
-                      <a:picLocks noChangeAspect="1" noChangeArrowheads="1"/>
-                    </pic:cNvPicPr>
-                  </pic:nvPicPr>
-                  <pic:blipFill>
-                    <a:blip r:embed="rId17">
-                      <a:extLst>
-                        <a:ext uri="{28A0092B-C50C-407E-A947-70E740481C1C}">
-                          <a14:useLocalDpi xmlns:a14="http://schemas.microsoft.com/office/drawing/2010/main" val="0"/>
-                        </a:ext>
-                      </a:extLst>
-                    </a:blip>
-                    <a:srcRect l="16286" t="34877" r="49313" b="33794"/>
-                    <a:stretch>
-                      <a:fillRect/>
-                    </a:stretch>
-                  </pic:blipFill>
-                  <pic:spPr bwMode="auto">
-                    <a:xfrm>
-                      <a:off x="0" y="0"/>
-                      <a:ext cx="5039360" cy="2584450"/>
-                    </a:xfrm>
-                    <a:prstGeom prst="rect">
-                      <a:avLst/>
-                    </a:prstGeom>
-                    <a:noFill/>
-                    <a:ln>
-                      <a:noFill/>
-                    </a:ln>
-                  </pic:spPr>
-                </pic:pic>
-              </a:graphicData>
-            </a:graphic>
-          </wp:inline>
-        </w:drawing>
-      </w:r>
-    </w:p>
-    <w:p>
-      <w:pPr>
-        <w:pStyle w:val="Caption"/>
-        <w:ind w:firstLine="720"/>
-      </w:pPr>
-      <w:r>
-        <w:t xml:space="preserve">Figure </w:t>
-      </w:r>
-      <w:r>
-        <w:fldChar w:fldCharType="begin"/>
-      </w:r>
-      <w:r>
-        <w:instrText xml:space="preserve"> SEQ Figure \* ARABIC </w:instrText>
-      </w:r>
-      <w:r>
-        <w:fldChar w:fldCharType="separate"/>
-      </w:r>
-      <w:r>
-        <w:rPr>
-          <w:noProof/>
-        </w:rPr>
-        <w:t>3</w:t>
-      </w:r>
-      <w:r>
-        <w:fldChar w:fldCharType="end"/>
-      </w:r>
-      <w:r>
-        <w:t>: Event Table</w:t>
-      </w:r>
-    </w:p>
-    <w:p>
-      <w:pPr>
-        <w:ind w:firstLine="720"/>
-      </w:pPr>
-    </w:p>
-    <w:p>
-      <w:pPr>
-        <w:keepNext/>
-        <w:ind w:firstLine="720"/>
-      </w:pPr>
-      <w:r>
-        <w:rPr>
-          <w:noProof/>
-          <w:lang w:eastAsia="en-GB"/>
-        </w:rPr>
-        <w:drawing>
-          <wp:inline distT="0" distB="0" distL="0" distR="0" wp14:anchorId="6B5588B6" wp14:editId="1155E235">
-            <wp:extent cx="5099050" cy="884555"/>
-            <wp:effectExtent l="0" t="0" r="6350" b="0"/>
-            <wp:docPr id="9" name="Picture 9"/>
-            <wp:cNvGraphicFramePr>
-              <a:graphicFrameLocks xmlns:a="http://schemas.openxmlformats.org/drawingml/2006/main" noChangeAspect="1"/>
-            </wp:cNvGraphicFramePr>
-            <a:graphic xmlns:a="http://schemas.openxmlformats.org/drawingml/2006/main">
-              <a:graphicData uri="http://schemas.openxmlformats.org/drawingml/2006/picture">
-                <pic:pic xmlns:pic="http://schemas.openxmlformats.org/drawingml/2006/picture">
-                  <pic:nvPicPr>
-                    <pic:cNvPr id="0" name="Picture 8"/>
-                    <pic:cNvPicPr>
-                      <a:picLocks noChangeAspect="1" noChangeArrowheads="1"/>
-                    </pic:cNvPicPr>
-                  </pic:nvPicPr>
-                  <pic:blipFill>
-                    <a:blip r:embed="rId18">
-                      <a:extLst>
-                        <a:ext uri="{28A0092B-C50C-407E-A947-70E740481C1C}">
-                          <a14:useLocalDpi xmlns:a14="http://schemas.microsoft.com/office/drawing/2010/main" val="0"/>
-                        </a:ext>
-                      </a:extLst>
-                    </a:blip>
-                    <a:srcRect l="16452" t="34877" r="48981" b="54483"/>
-                    <a:stretch>
-                      <a:fillRect/>
-                    </a:stretch>
-                  </pic:blipFill>
-                  <pic:spPr bwMode="auto">
-                    <a:xfrm>
-                      <a:off x="0" y="0"/>
-                      <a:ext cx="5099050" cy="884555"/>
-                    </a:xfrm>
-                    <a:prstGeom prst="rect">
-                      <a:avLst/>
-                    </a:prstGeom>
-                    <a:noFill/>
-                    <a:ln>
-                      <a:noFill/>
-                    </a:ln>
-                  </pic:spPr>
-                </pic:pic>
-              </a:graphicData>
-            </a:graphic>
-          </wp:inline>
-        </w:drawing>
-      </w:r>
-    </w:p>
-    <w:p>
-      <w:pPr>
-        <w:pStyle w:val="Caption"/>
-        <w:ind w:firstLine="720"/>
-      </w:pPr>
-      <w:r>
-        <w:t xml:space="preserve">Figure </w:t>
-      </w:r>
-      <w:r>
-        <w:fldChar w:fldCharType="begin"/>
-      </w:r>
-      <w:r>
-        <w:instrText xml:space="preserve"> SEQ Figure \* ARABIC </w:instrText>
-      </w:r>
-      <w:r>
-        <w:fldChar w:fldCharType="separate"/>
-      </w:r>
-      <w:r>
-        <w:rPr>
-          <w:noProof/>
-        </w:rPr>
-        <w:t>4</w:t>
-      </w:r>
-      <w:r>
-        <w:fldChar w:fldCharType="end"/>
-      </w:r>
-      <w:r>
-        <w:t xml:space="preserve">: </w:t>
+        <w:t xml:space="preserve">After conceptual design we needed to create a real structure of the database, so we used a forward engineering approach to generate tables from Entity-Relations diagram. </w:t>
+      </w:r>
+      <w:r>
+        <w:rPr>
+          <w:rFonts w:cs="Times New Roman"/>
+          <w:szCs w:val="24"/>
+        </w:rPr>
+        <w:t>In order to achieve</w:t>
+      </w:r>
+      <w:r>
+        <w:rPr>
+          <w:rFonts w:cs="Times New Roman"/>
+          <w:szCs w:val="24"/>
+        </w:rPr>
+        <w:t xml:space="preserve"> that we used a tool </w:t>
       </w:r>
       <w:proofErr w:type="spellStart"/>
       <w:r>
-        <w:t>EventList</w:t>
+        <w:rPr>
+          <w:rFonts w:cs="Times New Roman"/>
+          <w:i/>
+          <w:szCs w:val="24"/>
+        </w:rPr>
+        <w:t>MySqlWorkbench</w:t>
       </w:r>
       <w:proofErr w:type="spellEnd"/>
       <w:r>
-        <w:t xml:space="preserve"> Table</w:t>
-      </w:r>
-    </w:p>
-    <w:p>
-      <w:pPr>
-        <w:ind w:firstLine="720"/>
-      </w:pPr>
-    </w:p>
-    <w:p>
-      <w:pPr>
-        <w:keepNext/>
-        <w:ind w:firstLine="720"/>
-      </w:pPr>
-      <w:r>
-        <w:rPr>
-          <w:noProof/>
-          <w:lang w:eastAsia="en-GB"/>
-        </w:rPr>
-        <w:drawing>
-          <wp:inline distT="0" distB="0" distL="0" distR="0" wp14:anchorId="4B6AA04F" wp14:editId="561B7F69">
-            <wp:extent cx="5078730" cy="884555"/>
-            <wp:effectExtent l="0" t="0" r="7620" b="0"/>
-            <wp:docPr id="8" name="Picture 8"/>
-            <wp:cNvGraphicFramePr>
-              <a:graphicFrameLocks xmlns:a="http://schemas.openxmlformats.org/drawingml/2006/main" noChangeAspect="1"/>
-            </wp:cNvGraphicFramePr>
-            <a:graphic xmlns:a="http://schemas.openxmlformats.org/drawingml/2006/main">
-              <a:graphicData uri="http://schemas.openxmlformats.org/drawingml/2006/picture">
-                <pic:pic xmlns:pic="http://schemas.openxmlformats.org/drawingml/2006/picture">
-                  <pic:nvPicPr>
-                    <pic:cNvPr id="0" name="Picture 9"/>
-                    <pic:cNvPicPr>
-                      <a:picLocks noChangeAspect="1" noChangeArrowheads="1"/>
-                    </pic:cNvPicPr>
-                  </pic:nvPicPr>
-                  <pic:blipFill>
-                    <a:blip r:embed="rId19">
-                      <a:extLst>
-                        <a:ext uri="{28A0092B-C50C-407E-A947-70E740481C1C}">
-                          <a14:useLocalDpi xmlns:a14="http://schemas.microsoft.com/office/drawing/2010/main" val="0"/>
-                        </a:ext>
-                      </a:extLst>
-                    </a:blip>
-                    <a:srcRect l="16452" t="34877" r="49313" b="54482"/>
-                    <a:stretch>
-                      <a:fillRect/>
-                    </a:stretch>
-                  </pic:blipFill>
-                  <pic:spPr bwMode="auto">
-                    <a:xfrm>
-                      <a:off x="0" y="0"/>
-                      <a:ext cx="5078730" cy="884555"/>
-                    </a:xfrm>
-                    <a:prstGeom prst="rect">
-                      <a:avLst/>
-                    </a:prstGeom>
-                    <a:noFill/>
-                    <a:ln>
-                      <a:noFill/>
-                    </a:ln>
-                  </pic:spPr>
-                </pic:pic>
-              </a:graphicData>
-            </a:graphic>
-          </wp:inline>
-        </w:drawing>
-      </w:r>
-    </w:p>
-    <w:p>
-      <w:pPr>
-        <w:pStyle w:val="Caption"/>
-        <w:ind w:firstLine="720"/>
-      </w:pPr>
-      <w:r>
-        <w:t xml:space="preserve">Figure </w:t>
-      </w:r>
-      <w:r>
-        <w:fldChar w:fldCharType="begin"/>
-      </w:r>
-      <w:r>
-        <w:instrText xml:space="preserve"> SEQ Figure \* ARABIC </w:instrText>
-      </w:r>
-      <w:r>
-        <w:fldChar w:fldCharType="separate"/>
-      </w:r>
-      <w:r>
-        <w:rPr>
-          <w:noProof/>
-        </w:rPr>
-        <w:t>5</w:t>
-      </w:r>
-      <w:r>
-        <w:fldChar w:fldCharType="end"/>
-      </w:r>
-      <w:r>
-        <w:t>: Invitation Table</w:t>
-      </w:r>
-    </w:p>
-    <w:p>
-      <w:pPr>
-        <w:ind w:firstLine="720"/>
-      </w:pPr>
-    </w:p>
-    <w:p>
-      <w:pPr>
-        <w:ind w:firstLine="720"/>
-      </w:pPr>
-    </w:p>
-    <w:p>
-      <w:pPr>
-        <w:ind w:firstLine="720"/>
-      </w:pPr>
-    </w:p>
-    <w:p>
-      <w:pPr>
-        <w:keepNext/>
-        <w:ind w:firstLine="720"/>
-      </w:pPr>
-      <w:r>
-        <w:rPr>
-          <w:noProof/>
-          <w:lang w:eastAsia="en-GB"/>
-        </w:rPr>
-        <w:lastRenderedPageBreak/>
-        <w:drawing>
-          <wp:inline distT="0" distB="0" distL="0" distR="0" wp14:anchorId="5494C9A5" wp14:editId="1744EDA9">
-            <wp:extent cx="5516245" cy="1351915"/>
-            <wp:effectExtent l="0" t="0" r="8255" b="635"/>
-            <wp:docPr id="7" name="Picture 7"/>
-            <wp:cNvGraphicFramePr>
-              <a:graphicFrameLocks xmlns:a="http://schemas.openxmlformats.org/drawingml/2006/main" noChangeAspect="1"/>
-            </wp:cNvGraphicFramePr>
-            <a:graphic xmlns:a="http://schemas.openxmlformats.org/drawingml/2006/main">
-              <a:graphicData uri="http://schemas.openxmlformats.org/drawingml/2006/picture">
-                <pic:pic xmlns:pic="http://schemas.openxmlformats.org/drawingml/2006/picture">
-                  <pic:nvPicPr>
-                    <pic:cNvPr id="0" name="Picture 10"/>
-                    <pic:cNvPicPr>
-                      <a:picLocks noChangeAspect="1" noChangeArrowheads="1"/>
-                    </pic:cNvPicPr>
-                  </pic:nvPicPr>
-                  <pic:blipFill>
-                    <a:blip r:embed="rId20">
-                      <a:extLst>
-                        <a:ext uri="{28A0092B-C50C-407E-A947-70E740481C1C}">
-                          <a14:useLocalDpi xmlns:a14="http://schemas.microsoft.com/office/drawing/2010/main" val="0"/>
-                        </a:ext>
-                      </a:extLst>
-                    </a:blip>
-                    <a:srcRect l="16452" t="34581" r="48981" b="50345"/>
-                    <a:stretch>
-                      <a:fillRect/>
-                    </a:stretch>
-                  </pic:blipFill>
-                  <pic:spPr bwMode="auto">
-                    <a:xfrm>
-                      <a:off x="0" y="0"/>
-                      <a:ext cx="5516245" cy="1351915"/>
-                    </a:xfrm>
-                    <a:prstGeom prst="rect">
-                      <a:avLst/>
-                    </a:prstGeom>
-                    <a:noFill/>
-                    <a:ln>
-                      <a:noFill/>
-                    </a:ln>
-                  </pic:spPr>
-                </pic:pic>
-              </a:graphicData>
-            </a:graphic>
-          </wp:inline>
-        </w:drawing>
-      </w:r>
-    </w:p>
-    <w:p>
-      <w:pPr>
-        <w:pStyle w:val="Caption"/>
-        <w:ind w:firstLine="720"/>
-      </w:pPr>
-      <w:r>
-        <w:t xml:space="preserve">Figure </w:t>
-      </w:r>
-      <w:r>
-        <w:fldChar w:fldCharType="begin"/>
-      </w:r>
-      <w:r>
-        <w:instrText xml:space="preserve"> SEQ Figure \* ARABIC </w:instrText>
-      </w:r>
-      <w:r>
-        <w:fldChar w:fldCharType="separate"/>
-      </w:r>
-      <w:r>
-        <w:rPr>
-          <w:noProof/>
-        </w:rPr>
-        <w:t>6</w:t>
-      </w:r>
-      <w:r>
-        <w:fldChar w:fldCharType="end"/>
-      </w:r>
-      <w:r>
-        <w:t xml:space="preserve">: </w:t>
-      </w:r>
-      <w:proofErr w:type="spellStart"/>
-      <w:r>
-        <w:t>WeatherData</w:t>
-      </w:r>
-      <w:proofErr w:type="spellEnd"/>
-      <w:r>
-        <w:t xml:space="preserve"> Table</w:t>
-      </w:r>
-    </w:p>
-    <w:p>
-      <w:pPr>
-        <w:ind w:firstLine="720"/>
-      </w:pPr>
-    </w:p>
-    <w:p>
-      <w:pPr>
-        <w:keepNext/>
-        <w:ind w:firstLine="720"/>
-      </w:pPr>
-      <w:r>
-        <w:rPr>
-          <w:noProof/>
-          <w:lang w:eastAsia="en-GB"/>
-        </w:rPr>
-        <w:drawing>
-          <wp:inline distT="0" distB="0" distL="0" distR="0" wp14:anchorId="6B089BB3" wp14:editId="32126BD8">
-            <wp:extent cx="5466715" cy="814705"/>
-            <wp:effectExtent l="0" t="0" r="635" b="4445"/>
-            <wp:docPr id="6" name="Picture 6"/>
-            <wp:cNvGraphicFramePr>
-              <a:graphicFrameLocks xmlns:a="http://schemas.openxmlformats.org/drawingml/2006/main" noChangeAspect="1"/>
-            </wp:cNvGraphicFramePr>
-            <a:graphic xmlns:a="http://schemas.openxmlformats.org/drawingml/2006/main">
-              <a:graphicData uri="http://schemas.openxmlformats.org/drawingml/2006/picture">
-                <pic:pic xmlns:pic="http://schemas.openxmlformats.org/drawingml/2006/picture">
-                  <pic:nvPicPr>
-                    <pic:cNvPr id="0" name="Picture 11"/>
-                    <pic:cNvPicPr>
-                      <a:picLocks noChangeAspect="1" noChangeArrowheads="1"/>
-                    </pic:cNvPicPr>
-                  </pic:nvPicPr>
-                  <pic:blipFill>
-                    <a:blip r:embed="rId21">
-                      <a:extLst>
-                        <a:ext uri="{28A0092B-C50C-407E-A947-70E740481C1C}">
-                          <a14:useLocalDpi xmlns:a14="http://schemas.microsoft.com/office/drawing/2010/main" val="0"/>
-                        </a:ext>
-                      </a:extLst>
-                    </a:blip>
-                    <a:srcRect l="16454" t="34286" r="49147" b="56552"/>
-                    <a:stretch>
-                      <a:fillRect/>
-                    </a:stretch>
-                  </pic:blipFill>
-                  <pic:spPr bwMode="auto">
-                    <a:xfrm>
-                      <a:off x="0" y="0"/>
-                      <a:ext cx="5466715" cy="814705"/>
-                    </a:xfrm>
-                    <a:prstGeom prst="rect">
-                      <a:avLst/>
-                    </a:prstGeom>
-                    <a:noFill/>
-                    <a:ln>
-                      <a:noFill/>
-                    </a:ln>
-                  </pic:spPr>
-                </pic:pic>
-              </a:graphicData>
-            </a:graphic>
-          </wp:inline>
-        </w:drawing>
-      </w:r>
-    </w:p>
-    <w:p>
-      <w:pPr>
-        <w:pStyle w:val="Caption"/>
-        <w:ind w:firstLine="720"/>
-      </w:pPr>
-      <w:r>
-        <w:t xml:space="preserve">Figure </w:t>
-      </w:r>
-      <w:r>
-        <w:fldChar w:fldCharType="begin"/>
-      </w:r>
-      <w:r>
-        <w:instrText xml:space="preserve"> SEQ Figure \* ARABIC </w:instrText>
-      </w:r>
-      <w:r>
-        <w:fldChar w:fldCharType="separate"/>
-      </w:r>
-      <w:r>
-        <w:rPr>
-          <w:noProof/>
-        </w:rPr>
-        <w:t>7</w:t>
-      </w:r>
-      <w:r>
-        <w:fldChar w:fldCharType="end"/>
-      </w:r>
-      <w:r>
-        <w:t xml:space="preserve">: </w:t>
-      </w:r>
-      <w:proofErr w:type="spellStart"/>
-      <w:r>
-        <w:t>Event_Has_WeatherData</w:t>
-      </w:r>
-      <w:proofErr w:type="spellEnd"/>
-      <w:r>
-        <w:t xml:space="preserve"> Table</w:t>
+        <w:rPr>
+          <w:rFonts w:cs="Times New Roman"/>
+          <w:szCs w:val="24"/>
+        </w:rPr>
+        <w:t xml:space="preserve"> which supports “Forward Engineering” transformation. In this way the time necessary to create the database was reduced effectively.</w:t>
+      </w:r>
+      <w:r>
+        <w:rPr>
+          <w:rFonts w:cs="Times New Roman"/>
+          <w:szCs w:val="24"/>
+        </w:rPr>
+        <w:t xml:space="preserve"> </w:t>
       </w:r>
     </w:p>
     <w:p>
@@ -5863,6 +4478,7 @@
         </w:numPr>
       </w:pPr>
       <w:r>
+        <w:lastRenderedPageBreak/>
         <w:t>Authority app</w:t>
       </w:r>
     </w:p>
@@ -5919,14 +4535,14 @@
           <w:numId w:val="2"/>
         </w:numPr>
       </w:pPr>
-      <w:bookmarkStart w:id="28" w:name="_Toc405745682"/>
-      <w:bookmarkStart w:id="29" w:name="_Toc405554143"/>
+      <w:bookmarkStart w:id="22" w:name="_Toc405745682"/>
+      <w:bookmarkStart w:id="23" w:name="_Toc405554143"/>
       <w:r>
         <w:lastRenderedPageBreak/>
         <w:t>SEQUENCE DIAGRAMS</w:t>
       </w:r>
-      <w:bookmarkEnd w:id="28"/>
-      <w:bookmarkEnd w:id="29"/>
+      <w:bookmarkEnd w:id="22"/>
+      <w:bookmarkEnd w:id="23"/>
     </w:p>
     <w:p>
       <w:pPr>
@@ -5945,16 +4561,16 @@
         </w:numPr>
         <w:spacing w:line="256" w:lineRule="auto"/>
       </w:pPr>
-      <w:bookmarkStart w:id="30" w:name="_Toc405554144"/>
-      <w:bookmarkStart w:id="31" w:name="_Toc405745683"/>
+      <w:bookmarkStart w:id="24" w:name="_Toc405554144"/>
+      <w:bookmarkStart w:id="25" w:name="_Toc405745683"/>
       <w:r>
         <w:t>Log I</w:t>
       </w:r>
-      <w:bookmarkEnd w:id="30"/>
+      <w:bookmarkEnd w:id="24"/>
       <w:r>
         <w:t>n</w:t>
       </w:r>
-      <w:bookmarkEnd w:id="31"/>
+      <w:bookmarkEnd w:id="25"/>
     </w:p>
     <w:p>
       <w:pPr>
@@ -6007,7 +4623,7 @@
                     </pic:cNvPicPr>
                   </pic:nvPicPr>
                   <pic:blipFill>
-                    <a:blip r:embed="rId22">
+                    <a:blip r:embed="rId15">
                       <a:extLst>
                         <a:ext uri="{28A0092B-C50C-407E-A947-70E740481C1C}">
                           <a14:useLocalDpi xmlns:a14="http://schemas.microsoft.com/office/drawing/2010/main" val="0"/>
@@ -6059,12 +4675,12 @@
         </w:numPr>
         <w:spacing w:line="256" w:lineRule="auto"/>
       </w:pPr>
-      <w:bookmarkStart w:id="32" w:name="_Toc405745684"/>
+      <w:bookmarkStart w:id="26" w:name="_Toc405745684"/>
       <w:r>
         <w:lastRenderedPageBreak/>
         <w:t>User Logs Out</w:t>
       </w:r>
-      <w:bookmarkEnd w:id="32"/>
+      <w:bookmarkEnd w:id="26"/>
     </w:p>
     <w:p>
       <w:pPr>
@@ -6117,7 +4733,7 @@
                     </pic:cNvPicPr>
                   </pic:nvPicPr>
                   <pic:blipFill>
-                    <a:blip r:embed="rId23">
+                    <a:blip r:embed="rId16">
                       <a:extLst>
                         <a:ext uri="{28A0092B-C50C-407E-A947-70E740481C1C}">
                           <a14:useLocalDpi xmlns:a14="http://schemas.microsoft.com/office/drawing/2010/main" val="0"/>
@@ -6242,12 +4858,12 @@
         </w:numPr>
         <w:spacing w:line="256" w:lineRule="auto"/>
       </w:pPr>
-      <w:bookmarkStart w:id="33" w:name="_Toc405745685"/>
+      <w:bookmarkStart w:id="27" w:name="_Toc405745685"/>
       <w:r>
         <w:lastRenderedPageBreak/>
         <w:t>Sign Up</w:t>
       </w:r>
-      <w:bookmarkEnd w:id="33"/>
+      <w:bookmarkEnd w:id="27"/>
     </w:p>
     <w:p>
       <w:pPr>
@@ -6298,7 +4914,7 @@
                     </pic:cNvPicPr>
                   </pic:nvPicPr>
                   <pic:blipFill>
-                    <a:blip r:embed="rId24">
+                    <a:blip r:embed="rId17">
                       <a:extLst>
                         <a:ext uri="{28A0092B-C50C-407E-A947-70E740481C1C}">
                           <a14:useLocalDpi xmlns:a14="http://schemas.microsoft.com/office/drawing/2010/main" val="0"/>
@@ -6349,12 +4965,12 @@
         </w:numPr>
         <w:spacing w:line="256" w:lineRule="auto"/>
       </w:pPr>
-      <w:bookmarkStart w:id="34" w:name="_Toc405745686"/>
+      <w:bookmarkStart w:id="28" w:name="_Toc405745686"/>
       <w:r>
         <w:lastRenderedPageBreak/>
         <w:t>Change calendars privacy</w:t>
       </w:r>
-      <w:bookmarkEnd w:id="34"/>
+      <w:bookmarkEnd w:id="28"/>
     </w:p>
     <w:p>
       <w:pPr>
@@ -6408,7 +5024,7 @@
                     </pic:cNvPicPr>
                   </pic:nvPicPr>
                   <pic:blipFill>
-                    <a:blip r:embed="rId25">
+                    <a:blip r:embed="rId18">
                       <a:extLst>
                         <a:ext uri="{28A0092B-C50C-407E-A947-70E740481C1C}">
                           <a14:useLocalDpi xmlns:a14="http://schemas.microsoft.com/office/drawing/2010/main" val="0"/>
@@ -6459,12 +5075,12 @@
         </w:numPr>
         <w:spacing w:line="256" w:lineRule="auto"/>
       </w:pPr>
-      <w:bookmarkStart w:id="35" w:name="_Toc405745687"/>
+      <w:bookmarkStart w:id="29" w:name="_Toc405745687"/>
       <w:r>
         <w:lastRenderedPageBreak/>
         <w:t>Next week</w:t>
       </w:r>
-      <w:bookmarkEnd w:id="35"/>
+      <w:bookmarkEnd w:id="29"/>
     </w:p>
     <w:p>
       <w:pPr>
@@ -6510,7 +5126,7 @@
                     </pic:cNvPicPr>
                   </pic:nvPicPr>
                   <pic:blipFill>
-                    <a:blip r:embed="rId26">
+                    <a:blip r:embed="rId19">
                       <a:extLst>
                         <a:ext uri="{28A0092B-C50C-407E-A947-70E740481C1C}">
                           <a14:useLocalDpi xmlns:a14="http://schemas.microsoft.com/office/drawing/2010/main" val="0"/>
@@ -6561,12 +5177,12 @@
         </w:numPr>
         <w:spacing w:line="256" w:lineRule="auto"/>
       </w:pPr>
-      <w:bookmarkStart w:id="36" w:name="_Toc405745688"/>
+      <w:bookmarkStart w:id="30" w:name="_Toc405745688"/>
       <w:r>
         <w:lastRenderedPageBreak/>
         <w:t>Accept Invitations</w:t>
       </w:r>
-      <w:bookmarkEnd w:id="36"/>
+      <w:bookmarkEnd w:id="30"/>
     </w:p>
     <w:p>
       <w:pPr>
@@ -6614,7 +5230,7 @@
                     </pic:cNvPicPr>
                   </pic:nvPicPr>
                   <pic:blipFill>
-                    <a:blip r:embed="rId27">
+                    <a:blip r:embed="rId20">
                       <a:extLst>
                         <a:ext uri="{28A0092B-C50C-407E-A947-70E740481C1C}">
                           <a14:useLocalDpi xmlns:a14="http://schemas.microsoft.com/office/drawing/2010/main" val="0"/>
@@ -6656,12 +5272,12 @@
         </w:numPr>
         <w:spacing w:line="256" w:lineRule="auto"/>
       </w:pPr>
-      <w:bookmarkStart w:id="37" w:name="_Toc405745689"/>
+      <w:bookmarkStart w:id="31" w:name="_Toc405745689"/>
       <w:r>
         <w:lastRenderedPageBreak/>
         <w:t>Add Event</w:t>
       </w:r>
-      <w:bookmarkEnd w:id="37"/>
+      <w:bookmarkEnd w:id="31"/>
     </w:p>
     <w:p>
       <w:pPr>
@@ -6708,7 +5324,7 @@
                     </pic:cNvPicPr>
                   </pic:nvPicPr>
                   <pic:blipFill>
-                    <a:blip r:embed="rId28">
+                    <a:blip r:embed="rId21">
                       <a:extLst>
                         <a:ext uri="{28A0092B-C50C-407E-A947-70E740481C1C}">
                           <a14:useLocalDpi xmlns:a14="http://schemas.microsoft.com/office/drawing/2010/main" val="0"/>
@@ -6754,11 +5370,11 @@
         </w:numPr>
         <w:spacing w:line="256" w:lineRule="auto"/>
       </w:pPr>
-      <w:bookmarkStart w:id="38" w:name="_Toc405745690"/>
+      <w:bookmarkStart w:id="32" w:name="_Toc405745690"/>
       <w:r>
         <w:t>View Events Details</w:t>
       </w:r>
-      <w:bookmarkEnd w:id="38"/>
+      <w:bookmarkEnd w:id="32"/>
     </w:p>
     <w:p>
       <w:pPr>
@@ -6806,7 +5422,7 @@
                     </pic:cNvPicPr>
                   </pic:nvPicPr>
                   <pic:blipFill>
-                    <a:blip r:embed="rId29">
+                    <a:blip r:embed="rId22">
                       <a:extLst>
                         <a:ext uri="{28A0092B-C50C-407E-A947-70E740481C1C}">
                           <a14:useLocalDpi xmlns:a14="http://schemas.microsoft.com/office/drawing/2010/main" val="0"/>
@@ -6857,17 +5473,17 @@
         </w:numPr>
         <w:spacing w:after="0" w:line="256" w:lineRule="auto"/>
       </w:pPr>
-      <w:bookmarkStart w:id="39" w:name="_Toc405554150"/>
-      <w:bookmarkStart w:id="40" w:name="_Toc405745691"/>
+      <w:bookmarkStart w:id="33" w:name="_Toc405554150"/>
+      <w:bookmarkStart w:id="34" w:name="_Toc405745691"/>
       <w:r>
         <w:lastRenderedPageBreak/>
         <w:t>FINAL CONSIDERATION</w:t>
       </w:r>
-      <w:bookmarkEnd w:id="39"/>
+      <w:bookmarkEnd w:id="33"/>
       <w:r>
         <w:t>S</w:t>
       </w:r>
-      <w:bookmarkEnd w:id="40"/>
+      <w:bookmarkEnd w:id="34"/>
     </w:p>
     <w:p>
       <w:pPr>
@@ -6915,12 +5531,12 @@
           <w:numId w:val="2"/>
         </w:numPr>
       </w:pPr>
-      <w:bookmarkStart w:id="41" w:name="_Toc420181252"/>
+      <w:bookmarkStart w:id="35" w:name="_Toc420181252"/>
       <w:r>
         <w:lastRenderedPageBreak/>
         <w:t>Used tools</w:t>
       </w:r>
-      <w:bookmarkEnd w:id="41"/>
+      <w:bookmarkEnd w:id="35"/>
     </w:p>
     <w:p>
       <w:pPr>
@@ -6997,11 +5613,11 @@
         <w:spacing w:after="480"/>
         <w:ind w:left="714" w:hanging="357"/>
       </w:pPr>
-      <w:bookmarkStart w:id="42" w:name="_Toc420181253"/>
+      <w:bookmarkStart w:id="36" w:name="_Toc420181253"/>
       <w:r>
         <w:t>Working Hours</w:t>
       </w:r>
-      <w:bookmarkEnd w:id="42"/>
+      <w:bookmarkEnd w:id="36"/>
     </w:p>
     <w:tbl>
       <w:tblPr>
@@ -7298,12 +5914,10 @@
           <w:sz w:val="24"/>
         </w:rPr>
       </w:pPr>
-      <w:bookmarkStart w:id="43" w:name="_GoBack"/>
-      <w:bookmarkEnd w:id="43"/>
     </w:p>
     <w:sectPr>
-      <w:headerReference w:type="default" r:id="rId30"/>
-      <w:footerReference w:type="first" r:id="rId31"/>
+      <w:headerReference w:type="default" r:id="rId23"/>
+      <w:footerReference w:type="first" r:id="rId24"/>
       <w:type w:val="continuous"/>
       <w:pgSz w:w="11906" w:h="16838"/>
       <w:pgMar w:top="1440" w:right="1416" w:bottom="1440" w:left="993" w:header="709" w:footer="709" w:gutter="0"/>
@@ -8602,15 +7216,6 @@
   </w:num>
   <w:num w:numId="4">
     <w:abstractNumId w:val="4"/>
-    <w:lvlOverride w:ilvl="0"/>
-    <w:lvlOverride w:ilvl="1"/>
-    <w:lvlOverride w:ilvl="2"/>
-    <w:lvlOverride w:ilvl="3"/>
-    <w:lvlOverride w:ilvl="4"/>
-    <w:lvlOverride w:ilvl="5"/>
-    <w:lvlOverride w:ilvl="6"/>
-    <w:lvlOverride w:ilvl="7"/>
-    <w:lvlOverride w:ilvl="8"/>
   </w:num>
   <w:num w:numId="5">
     <w:abstractNumId w:val="0"/>
@@ -8644,63 +7249,18 @@
   </w:num>
   <w:num w:numId="6">
     <w:abstractNumId w:val="8"/>
-    <w:lvlOverride w:ilvl="0"/>
-    <w:lvlOverride w:ilvl="1"/>
-    <w:lvlOverride w:ilvl="2"/>
-    <w:lvlOverride w:ilvl="3"/>
-    <w:lvlOverride w:ilvl="4"/>
-    <w:lvlOverride w:ilvl="5"/>
-    <w:lvlOverride w:ilvl="6"/>
-    <w:lvlOverride w:ilvl="7"/>
-    <w:lvlOverride w:ilvl="8"/>
   </w:num>
   <w:num w:numId="7">
     <w:abstractNumId w:val="2"/>
-    <w:lvlOverride w:ilvl="0"/>
-    <w:lvlOverride w:ilvl="1"/>
-    <w:lvlOverride w:ilvl="2"/>
-    <w:lvlOverride w:ilvl="3"/>
-    <w:lvlOverride w:ilvl="4"/>
-    <w:lvlOverride w:ilvl="5"/>
-    <w:lvlOverride w:ilvl="6"/>
-    <w:lvlOverride w:ilvl="7"/>
-    <w:lvlOverride w:ilvl="8"/>
   </w:num>
   <w:num w:numId="8">
     <w:abstractNumId w:val="3"/>
-    <w:lvlOverride w:ilvl="0"/>
-    <w:lvlOverride w:ilvl="1"/>
-    <w:lvlOverride w:ilvl="2"/>
-    <w:lvlOverride w:ilvl="3"/>
-    <w:lvlOverride w:ilvl="4"/>
-    <w:lvlOverride w:ilvl="5"/>
-    <w:lvlOverride w:ilvl="6"/>
-    <w:lvlOverride w:ilvl="7"/>
-    <w:lvlOverride w:ilvl="8"/>
   </w:num>
   <w:num w:numId="9">
     <w:abstractNumId w:val="7"/>
-    <w:lvlOverride w:ilvl="0"/>
-    <w:lvlOverride w:ilvl="1"/>
-    <w:lvlOverride w:ilvl="2"/>
-    <w:lvlOverride w:ilvl="3"/>
-    <w:lvlOverride w:ilvl="4"/>
-    <w:lvlOverride w:ilvl="5"/>
-    <w:lvlOverride w:ilvl="6"/>
-    <w:lvlOverride w:ilvl="7"/>
-    <w:lvlOverride w:ilvl="8"/>
   </w:num>
   <w:num w:numId="10">
     <w:abstractNumId w:val="5"/>
-    <w:lvlOverride w:ilvl="0"/>
-    <w:lvlOverride w:ilvl="1"/>
-    <w:lvlOverride w:ilvl="2"/>
-    <w:lvlOverride w:ilvl="3"/>
-    <w:lvlOverride w:ilvl="4"/>
-    <w:lvlOverride w:ilvl="5"/>
-    <w:lvlOverride w:ilvl="6"/>
-    <w:lvlOverride w:ilvl="7"/>
-    <w:lvlOverride w:ilvl="8"/>
   </w:num>
   <w:numIdMacAtCleanup w:val="10"/>
 </w:numbering>
@@ -10093,7 +8653,7 @@
 </file>
 
 <file path=customXml/itemProps1.xml><?xml version="1.0" encoding="utf-8"?>
-<ds:datastoreItem xmlns:ds="http://schemas.openxmlformats.org/officeDocument/2006/customXml" ds:itemID="{24EFA634-3E78-4660-8F2F-74B5C8D51D5B}">
+<ds:datastoreItem xmlns:ds="http://schemas.openxmlformats.org/officeDocument/2006/customXml" ds:itemID="{E373AC87-275F-4013-AB1B-1D813DD4CB78}">
   <ds:schemaRefs>
     <ds:schemaRef ds:uri="http://schemas.openxmlformats.org/officeDocument/2006/bibliography"/>
   </ds:schemaRefs>

</xml_diff>